<commit_message>
Subido script python web scraper y respuesta a alguna de las preguntas en el doc
</commit_message>
<xml_diff>
--- a/Práctica.docx
+++ b/Práctica.docx
@@ -4,29 +4,46 @@
   <w:body>
     <w:p>
       <w:pPr>
-        <w:rPr>
-          <w:rFonts w:ascii="Times New Roman" w:eastAsia="Times New Roman" w:hAnsi="Times New Roman" w:cs="Times New Roman"/>
-          <w:lang w:val="es-ES"/>
-        </w:rPr>
-      </w:pPr>
-      <w:r>
-        <w:rPr>
-          <w:rFonts w:ascii="Arial" w:eastAsia="Times New Roman" w:hAnsi="Arial" w:cs="Arial"/>
-          <w:color w:val="000000"/>
-          <w:sz w:val="22"/>
-          <w:szCs w:val="22"/>
-          <w:lang w:val="es-ES"/>
-        </w:rPr>
-        <w:t>1.  Contexto. Explicar en qué contexto se ha recolectado la información. Explique</w:t>
-      </w:r>
-    </w:p>
-    <w:p>
-      <w:pPr>
-        <w:rPr>
-          <w:rFonts w:ascii="Times New Roman" w:eastAsia="Times New Roman" w:hAnsi="Times New Roman" w:cs="Times New Roman"/>
-          <w:lang w:val="es-ES"/>
-        </w:rPr>
-      </w:pPr>
+        <w:pStyle w:val="Prrafodelista"/>
+        <w:numPr>
+          <w:ilvl w:val="0"/>
+          <w:numId w:val="1"/>
+        </w:numPr>
+        <w:jc w:val="both"/>
+        <w:rPr>
+          <w:rFonts w:ascii="Times New Roman" w:eastAsia="Times New Roman" w:hAnsi="Times New Roman" w:cs="Times New Roman"/>
+          <w:lang w:val="es-ES"/>
+        </w:rPr>
+      </w:pPr>
+      <w:r>
+        <w:rPr>
+          <w:rFonts w:ascii="Arial" w:eastAsia="Times New Roman" w:hAnsi="Arial" w:cs="Arial"/>
+          <w:color w:val="000000"/>
+          <w:sz w:val="22"/>
+          <w:szCs w:val="22"/>
+          <w:lang w:val="es-ES"/>
+        </w:rPr>
+        <w:t>Contexto. Explicar en qué contexto se ha recolectado la información. Explique</w:t>
+      </w:r>
+    </w:p>
+    <w:p>
+      <w:pPr>
+        <w:jc w:val="both"/>
+        <w:rPr>
+          <w:rFonts w:ascii="Times New Roman" w:eastAsia="Times New Roman" w:hAnsi="Times New Roman" w:cs="Times New Roman"/>
+          <w:lang w:val="es-ES"/>
+        </w:rPr>
+      </w:pPr>
+      <w:r>
+        <w:rPr>
+          <w:rFonts w:ascii="Arial" w:eastAsia="Times New Roman" w:hAnsi="Arial" w:cs="Arial"/>
+          <w:color w:val="000000"/>
+          <w:sz w:val="22"/>
+          <w:szCs w:val="22"/>
+          <w:lang w:val="es-ES"/>
+        </w:rPr>
+        <w:tab/>
+      </w:r>
       <w:r>
         <w:rPr>
           <w:rFonts w:ascii="Arial" w:eastAsia="Times New Roman" w:hAnsi="Arial" w:cs="Arial"/>
@@ -41,6 +58,7 @@
     <w:p>
       <w:pPr>
         <w:spacing w:after="240"/>
+        <w:jc w:val="both"/>
         <w:rPr>
           <w:rFonts w:ascii="Times New Roman" w:eastAsia="Times New Roman" w:hAnsi="Times New Roman" w:cs="Times New Roman"/>
           <w:lang w:val="es-ES"/>
@@ -56,20 +74,26 @@
     </w:p>
     <w:p>
       <w:pPr>
-        <w:rPr>
-          <w:rFonts w:ascii="Times New Roman" w:eastAsia="Times New Roman" w:hAnsi="Times New Roman" w:cs="Times New Roman"/>
-          <w:lang w:val="es-ES"/>
-        </w:rPr>
-      </w:pPr>
-      <w:r>
-        <w:rPr>
-          <w:rFonts w:ascii="Arial" w:eastAsia="Times New Roman" w:hAnsi="Arial" w:cs="Arial"/>
-          <w:color w:val="000000"/>
-          <w:sz w:val="22"/>
-          <w:szCs w:val="22"/>
-          <w:lang w:val="es-ES"/>
-        </w:rPr>
-        <w:t xml:space="preserve">2. Definir un título para el </w:t>
+        <w:pStyle w:val="Prrafodelista"/>
+        <w:numPr>
+          <w:ilvl w:val="0"/>
+          <w:numId w:val="1"/>
+        </w:numPr>
+        <w:jc w:val="both"/>
+        <w:rPr>
+          <w:rFonts w:ascii="Times New Roman" w:eastAsia="Times New Roman" w:hAnsi="Times New Roman" w:cs="Times New Roman"/>
+          <w:lang w:val="es-ES"/>
+        </w:rPr>
+      </w:pPr>
+      <w:r>
+        <w:rPr>
+          <w:rFonts w:ascii="Arial" w:eastAsia="Times New Roman" w:hAnsi="Arial" w:cs="Arial"/>
+          <w:color w:val="000000"/>
+          <w:sz w:val="22"/>
+          <w:szCs w:val="22"/>
+          <w:lang w:val="es-ES"/>
+        </w:rPr>
+        <w:t xml:space="preserve">Definir un título para el </w:t>
       </w:r>
       <w:proofErr w:type="spellStart"/>
       <w:r>
@@ -97,6 +121,83 @@
     <w:p>
       <w:pPr>
         <w:spacing w:after="240"/>
+        <w:jc w:val="both"/>
+        <w:rPr>
+          <w:rFonts w:ascii="Times New Roman" w:eastAsia="Times New Roman" w:hAnsi="Times New Roman" w:cs="Times New Roman"/>
+          <w:lang w:val="es-ES"/>
+        </w:rPr>
+      </w:pPr>
+    </w:p>
+    <w:p>
+      <w:pPr>
+        <w:spacing w:after="240"/>
+        <w:jc w:val="both"/>
+        <w:rPr>
+          <w:rFonts w:ascii="Arial" w:eastAsia="Times New Roman" w:hAnsi="Arial" w:cs="Arial"/>
+          <w:color w:val="000000"/>
+          <w:sz w:val="22"/>
+          <w:szCs w:val="22"/>
+          <w:lang w:val="es-ES"/>
+        </w:rPr>
+      </w:pPr>
+      <w:r>
+        <w:rPr>
+          <w:rFonts w:ascii="Arial" w:eastAsia="Times New Roman" w:hAnsi="Arial" w:cs="Arial"/>
+          <w:color w:val="000000"/>
+          <w:sz w:val="22"/>
+          <w:szCs w:val="22"/>
+          <w:lang w:val="es-ES"/>
+        </w:rPr>
+        <w:tab/>
+        <w:t xml:space="preserve">El título para el </w:t>
+      </w:r>
+      <w:proofErr w:type="spellStart"/>
+      <w:r>
+        <w:rPr>
+          <w:rFonts w:ascii="Arial" w:eastAsia="Times New Roman" w:hAnsi="Arial" w:cs="Arial"/>
+          <w:color w:val="000000"/>
+          <w:sz w:val="22"/>
+          <w:szCs w:val="22"/>
+          <w:lang w:val="es-ES"/>
+        </w:rPr>
+        <w:t>dataset</w:t>
+      </w:r>
+      <w:proofErr w:type="spellEnd"/>
+      <w:r>
+        <w:rPr>
+          <w:rFonts w:ascii="Arial" w:eastAsia="Times New Roman" w:hAnsi="Arial" w:cs="Arial"/>
+          <w:color w:val="000000"/>
+          <w:sz w:val="22"/>
+          <w:szCs w:val="22"/>
+          <w:lang w:val="es-ES"/>
+        </w:rPr>
+        <w:t xml:space="preserve"> es ‘</w:t>
+      </w:r>
+      <w:r>
+        <w:rPr>
+          <w:rFonts w:ascii="Arial" w:eastAsia="Times New Roman" w:hAnsi="Arial" w:cs="Arial"/>
+          <w:color w:val="000000"/>
+          <w:sz w:val="22"/>
+          <w:szCs w:val="22"/>
+          <w:lang w:val="es-ES"/>
+        </w:rPr>
+        <w:t>estadisticas_jugadores_lfp_20_21</w:t>
+      </w:r>
+      <w:r>
+        <w:rPr>
+          <w:rFonts w:ascii="Arial" w:eastAsia="Times New Roman" w:hAnsi="Arial" w:cs="Arial"/>
+          <w:color w:val="000000"/>
+          <w:sz w:val="22"/>
+          <w:szCs w:val="22"/>
+          <w:lang w:val="es-ES"/>
+        </w:rPr>
+        <w:t>’.</w:t>
+      </w:r>
+    </w:p>
+    <w:p>
+      <w:pPr>
+        <w:spacing w:after="240"/>
+        <w:jc w:val="both"/>
         <w:rPr>
           <w:rFonts w:ascii="Times New Roman" w:eastAsia="Times New Roman" w:hAnsi="Times New Roman" w:cs="Times New Roman"/>
           <w:lang w:val="es-ES"/>
@@ -112,20 +213,26 @@
     </w:p>
     <w:p>
       <w:pPr>
-        <w:rPr>
-          <w:rFonts w:ascii="Times New Roman" w:eastAsia="Times New Roman" w:hAnsi="Times New Roman" w:cs="Times New Roman"/>
-          <w:lang w:val="es-ES"/>
-        </w:rPr>
-      </w:pPr>
-      <w:r>
-        <w:rPr>
-          <w:rFonts w:ascii="Arial" w:eastAsia="Times New Roman" w:hAnsi="Arial" w:cs="Arial"/>
-          <w:color w:val="000000"/>
-          <w:sz w:val="22"/>
-          <w:szCs w:val="22"/>
-          <w:lang w:val="es-ES"/>
-        </w:rPr>
-        <w:t xml:space="preserve">3. Descripción del </w:t>
+        <w:pStyle w:val="Prrafodelista"/>
+        <w:numPr>
+          <w:ilvl w:val="0"/>
+          <w:numId w:val="1"/>
+        </w:numPr>
+        <w:jc w:val="both"/>
+        <w:rPr>
+          <w:rFonts w:ascii="Times New Roman" w:eastAsia="Times New Roman" w:hAnsi="Times New Roman" w:cs="Times New Roman"/>
+          <w:lang w:val="es-ES"/>
+        </w:rPr>
+      </w:pPr>
+      <w:r>
+        <w:rPr>
+          <w:rFonts w:ascii="Arial" w:eastAsia="Times New Roman" w:hAnsi="Arial" w:cs="Arial"/>
+          <w:color w:val="000000"/>
+          <w:sz w:val="22"/>
+          <w:szCs w:val="22"/>
+          <w:lang w:val="es-ES"/>
+        </w:rPr>
+        <w:t xml:space="preserve">Descripción del </w:t>
       </w:r>
       <w:proofErr w:type="spellStart"/>
       <w:r>
@@ -149,14 +256,16 @@
         </w:rPr>
         <w:t>. Desarrollar una descripción breve del conjunto de datos</w:t>
       </w:r>
-    </w:p>
-    <w:p>
-      <w:pPr>
-        <w:rPr>
-          <w:rFonts w:ascii="Times New Roman" w:eastAsia="Times New Roman" w:hAnsi="Times New Roman" w:cs="Times New Roman"/>
-          <w:lang w:val="es-ES"/>
-        </w:rPr>
-      </w:pPr>
+      <w:r>
+        <w:rPr>
+          <w:rFonts w:ascii="Arial" w:eastAsia="Times New Roman" w:hAnsi="Arial" w:cs="Arial"/>
+          <w:color w:val="000000"/>
+          <w:sz w:val="22"/>
+          <w:szCs w:val="22"/>
+          <w:lang w:val="es-ES"/>
+        </w:rPr>
+        <w:t xml:space="preserve"> </w:t>
+      </w:r>
       <w:r>
         <w:rPr>
           <w:rFonts w:ascii="Arial" w:eastAsia="Times New Roman" w:hAnsi="Arial" w:cs="Arial"/>
@@ -167,14 +276,16 @@
         </w:rPr>
         <w:t>que se ha extraído (es necesario que esta descripción tenga sentido con el título</w:t>
       </w:r>
-    </w:p>
-    <w:p>
-      <w:pPr>
-        <w:rPr>
-          <w:rFonts w:ascii="Times New Roman" w:eastAsia="Times New Roman" w:hAnsi="Times New Roman" w:cs="Times New Roman"/>
-          <w:lang w:val="es-ES"/>
-        </w:rPr>
-      </w:pPr>
+      <w:r>
+        <w:rPr>
+          <w:rFonts w:ascii="Arial" w:eastAsia="Times New Roman" w:hAnsi="Arial" w:cs="Arial"/>
+          <w:color w:val="000000"/>
+          <w:sz w:val="22"/>
+          <w:szCs w:val="22"/>
+          <w:lang w:val="es-ES"/>
+        </w:rPr>
+        <w:t xml:space="preserve"> </w:t>
+      </w:r>
       <w:r>
         <w:rPr>
           <w:rFonts w:ascii="Arial" w:eastAsia="Times New Roman" w:hAnsi="Arial" w:cs="Arial"/>
@@ -189,6 +300,7 @@
     <w:p>
       <w:pPr>
         <w:spacing w:after="240"/>
+        <w:jc w:val="both"/>
         <w:rPr>
           <w:rFonts w:ascii="Times New Roman" w:eastAsia="Times New Roman" w:hAnsi="Times New Roman" w:cs="Times New Roman"/>
           <w:lang w:val="es-ES"/>
@@ -204,29 +316,46 @@
     </w:p>
     <w:p>
       <w:pPr>
-        <w:rPr>
-          <w:rFonts w:ascii="Times New Roman" w:eastAsia="Times New Roman" w:hAnsi="Times New Roman" w:cs="Times New Roman"/>
-          <w:lang w:val="es-ES"/>
-        </w:rPr>
-      </w:pPr>
-      <w:r>
-        <w:rPr>
-          <w:rFonts w:ascii="Arial" w:eastAsia="Times New Roman" w:hAnsi="Arial" w:cs="Arial"/>
-          <w:color w:val="000000"/>
-          <w:sz w:val="22"/>
-          <w:szCs w:val="22"/>
-          <w:lang w:val="es-ES"/>
-        </w:rPr>
-        <w:t>4. Representación gráfica. Presentar esquema o diagrama que identifique el</w:t>
-      </w:r>
-    </w:p>
-    <w:p>
-      <w:pPr>
-        <w:rPr>
-          <w:rFonts w:ascii="Times New Roman" w:eastAsia="Times New Roman" w:hAnsi="Times New Roman" w:cs="Times New Roman"/>
-          <w:lang w:val="es-ES"/>
-        </w:rPr>
-      </w:pPr>
+        <w:pStyle w:val="Prrafodelista"/>
+        <w:numPr>
+          <w:ilvl w:val="0"/>
+          <w:numId w:val="1"/>
+        </w:numPr>
+        <w:jc w:val="both"/>
+        <w:rPr>
+          <w:rFonts w:ascii="Times New Roman" w:eastAsia="Times New Roman" w:hAnsi="Times New Roman" w:cs="Times New Roman"/>
+          <w:lang w:val="es-ES"/>
+        </w:rPr>
+      </w:pPr>
+      <w:r>
+        <w:rPr>
+          <w:rFonts w:ascii="Arial" w:eastAsia="Times New Roman" w:hAnsi="Arial" w:cs="Arial"/>
+          <w:color w:val="000000"/>
+          <w:sz w:val="22"/>
+          <w:szCs w:val="22"/>
+          <w:lang w:val="es-ES"/>
+        </w:rPr>
+        <w:t>Representación gráfica. Presentar esquema o diagrama que identifique el</w:t>
+      </w:r>
+    </w:p>
+    <w:p>
+      <w:pPr>
+        <w:jc w:val="both"/>
+        <w:rPr>
+          <w:rFonts w:ascii="Times New Roman" w:eastAsia="Times New Roman" w:hAnsi="Times New Roman" w:cs="Times New Roman"/>
+          <w:lang w:val="es-ES"/>
+        </w:rPr>
+      </w:pPr>
+      <w:r>
+        <w:rPr>
+          <w:rFonts w:ascii="Arial" w:eastAsia="Times New Roman" w:hAnsi="Arial" w:cs="Arial"/>
+          <w:color w:val="000000"/>
+          <w:sz w:val="22"/>
+          <w:szCs w:val="22"/>
+          <w:lang w:val="es-ES"/>
+        </w:rPr>
+        <w:tab/>
+      </w:r>
       <w:proofErr w:type="spellStart"/>
       <w:r>
         <w:rPr>
@@ -253,6 +382,7 @@
     <w:p>
       <w:pPr>
         <w:spacing w:after="240"/>
+        <w:jc w:val="both"/>
         <w:rPr>
           <w:rFonts w:ascii="Times New Roman" w:eastAsia="Times New Roman" w:hAnsi="Times New Roman" w:cs="Times New Roman"/>
           <w:lang w:val="es-ES"/>
@@ -268,20 +398,26 @@
     </w:p>
     <w:p>
       <w:pPr>
-        <w:rPr>
-          <w:rFonts w:ascii="Times New Roman" w:eastAsia="Times New Roman" w:hAnsi="Times New Roman" w:cs="Times New Roman"/>
-          <w:lang w:val="es-ES"/>
-        </w:rPr>
-      </w:pPr>
-      <w:r>
-        <w:rPr>
-          <w:rFonts w:ascii="Arial" w:eastAsia="Times New Roman" w:hAnsi="Arial" w:cs="Arial"/>
-          <w:color w:val="000000"/>
-          <w:sz w:val="22"/>
-          <w:szCs w:val="22"/>
-          <w:lang w:val="es-ES"/>
-        </w:rPr>
-        <w:t xml:space="preserve">5. Contenido. Explicar los campos que incluye el </w:t>
+        <w:pStyle w:val="Prrafodelista"/>
+        <w:numPr>
+          <w:ilvl w:val="0"/>
+          <w:numId w:val="1"/>
+        </w:numPr>
+        <w:jc w:val="both"/>
+        <w:rPr>
+          <w:rFonts w:ascii="Times New Roman" w:eastAsia="Times New Roman" w:hAnsi="Times New Roman" w:cs="Times New Roman"/>
+          <w:lang w:val="es-ES"/>
+        </w:rPr>
+      </w:pPr>
+      <w:r>
+        <w:rPr>
+          <w:rFonts w:ascii="Arial" w:eastAsia="Times New Roman" w:hAnsi="Arial" w:cs="Arial"/>
+          <w:color w:val="000000"/>
+          <w:sz w:val="22"/>
+          <w:szCs w:val="22"/>
+          <w:lang w:val="es-ES"/>
+        </w:rPr>
+        <w:t xml:space="preserve">Contenido. Explicar los campos que incluye el </w:t>
       </w:r>
       <w:proofErr w:type="spellStart"/>
       <w:r>
@@ -308,11 +444,22 @@
     </w:p>
     <w:p>
       <w:pPr>
-        <w:rPr>
-          <w:rFonts w:ascii="Times New Roman" w:eastAsia="Times New Roman" w:hAnsi="Times New Roman" w:cs="Times New Roman"/>
-          <w:lang w:val="es-ES"/>
-        </w:rPr>
-      </w:pPr>
+        <w:jc w:val="both"/>
+        <w:rPr>
+          <w:rFonts w:ascii="Times New Roman" w:eastAsia="Times New Roman" w:hAnsi="Times New Roman" w:cs="Times New Roman"/>
+          <w:lang w:val="es-ES"/>
+        </w:rPr>
+      </w:pPr>
+      <w:r>
+        <w:rPr>
+          <w:rFonts w:ascii="Arial" w:eastAsia="Times New Roman" w:hAnsi="Arial" w:cs="Arial"/>
+          <w:color w:val="000000"/>
+          <w:sz w:val="22"/>
+          <w:szCs w:val="22"/>
+          <w:lang w:val="es-ES"/>
+        </w:rPr>
+        <w:tab/>
+      </w:r>
       <w:r>
         <w:rPr>
           <w:rFonts w:ascii="Arial" w:eastAsia="Times New Roman" w:hAnsi="Arial" w:cs="Arial"/>
@@ -327,6 +474,7 @@
     <w:p>
       <w:pPr>
         <w:spacing w:after="240"/>
+        <w:jc w:val="both"/>
         <w:rPr>
           <w:rFonts w:ascii="Times New Roman" w:eastAsia="Times New Roman" w:hAnsi="Times New Roman" w:cs="Times New Roman"/>
           <w:lang w:val="es-ES"/>
@@ -346,32 +494,1215 @@
         </w:rPr>
         <w:br/>
       </w:r>
-    </w:p>
-    <w:p>
-      <w:pPr>
-        <w:rPr>
-          <w:rFonts w:ascii="Times New Roman" w:eastAsia="Times New Roman" w:hAnsi="Times New Roman" w:cs="Times New Roman"/>
-          <w:lang w:val="es-ES"/>
-        </w:rPr>
-      </w:pPr>
-      <w:r>
-        <w:rPr>
-          <w:rFonts w:ascii="Arial" w:eastAsia="Times New Roman" w:hAnsi="Arial" w:cs="Arial"/>
-          <w:color w:val="000000"/>
-          <w:sz w:val="22"/>
-          <w:szCs w:val="22"/>
-          <w:lang w:val="es-ES"/>
-        </w:rPr>
-        <w:t>6. Agradecimientos. Presentar al propietario del conjunto de datos. Es necesario</w:t>
-      </w:r>
-    </w:p>
-    <w:p>
-      <w:pPr>
-        <w:rPr>
-          <w:rFonts w:ascii="Times New Roman" w:eastAsia="Times New Roman" w:hAnsi="Times New Roman" w:cs="Times New Roman"/>
-          <w:lang w:val="es-ES"/>
-        </w:rPr>
-      </w:pPr>
+      <w:r>
+        <w:rPr>
+          <w:rFonts w:ascii="Times New Roman" w:eastAsia="Times New Roman" w:hAnsi="Times New Roman" w:cs="Times New Roman"/>
+          <w:lang w:val="es-ES"/>
+        </w:rPr>
+        <w:t>RL -- Clasificación</w:t>
+      </w:r>
+    </w:p>
+    <w:p>
+      <w:pPr>
+        <w:spacing w:after="240"/>
+        <w:jc w:val="both"/>
+        <w:rPr>
+          <w:rFonts w:ascii="Times New Roman" w:eastAsia="Times New Roman" w:hAnsi="Times New Roman" w:cs="Times New Roman"/>
+          <w:lang w:val="es-ES"/>
+        </w:rPr>
+      </w:pPr>
+      <w:r>
+        <w:rPr>
+          <w:rFonts w:ascii="Times New Roman" w:eastAsia="Times New Roman" w:hAnsi="Times New Roman" w:cs="Times New Roman"/>
+          <w:lang w:val="es-ES"/>
+        </w:rPr>
+        <w:t>Esto es un conteo de las filas de arriba a abajo.</w:t>
+      </w:r>
+    </w:p>
+    <w:p>
+      <w:pPr>
+        <w:spacing w:after="240"/>
+        <w:jc w:val="both"/>
+        <w:rPr>
+          <w:rFonts w:ascii="Times New Roman" w:eastAsia="Times New Roman" w:hAnsi="Times New Roman" w:cs="Times New Roman"/>
+          <w:lang w:val="es-ES"/>
+        </w:rPr>
+      </w:pPr>
+      <w:r>
+        <w:rPr>
+          <w:rFonts w:ascii="Times New Roman" w:eastAsia="Times New Roman" w:hAnsi="Times New Roman" w:cs="Times New Roman"/>
+          <w:lang w:val="es-ES"/>
+        </w:rPr>
+        <w:t>Se recalcula siguiendo el orden de una columna.</w:t>
+      </w:r>
+    </w:p>
+    <w:p>
+      <w:pPr>
+        <w:spacing w:after="240"/>
+        <w:jc w:val="both"/>
+        <w:rPr>
+          <w:rFonts w:ascii="Times New Roman" w:eastAsia="Times New Roman" w:hAnsi="Times New Roman" w:cs="Times New Roman"/>
+          <w:lang w:val="es-ES"/>
+        </w:rPr>
+      </w:pPr>
+    </w:p>
+    <w:p>
+      <w:pPr>
+        <w:spacing w:after="240"/>
+        <w:jc w:val="both"/>
+        <w:rPr>
+          <w:rFonts w:ascii="Times New Roman" w:eastAsia="Times New Roman" w:hAnsi="Times New Roman" w:cs="Times New Roman"/>
+          <w:lang w:val="es-ES"/>
+        </w:rPr>
+      </w:pPr>
+      <w:r>
+        <w:rPr>
+          <w:rFonts w:ascii="Times New Roman" w:eastAsia="Times New Roman" w:hAnsi="Times New Roman" w:cs="Times New Roman"/>
+          <w:lang w:val="es-ES"/>
+        </w:rPr>
+        <w:t>País -- Nacionalidad del jugador.</w:t>
+      </w:r>
+    </w:p>
+    <w:p>
+      <w:pPr>
+        <w:spacing w:after="240"/>
+        <w:jc w:val="both"/>
+        <w:rPr>
+          <w:rFonts w:ascii="Times New Roman" w:eastAsia="Times New Roman" w:hAnsi="Times New Roman" w:cs="Times New Roman"/>
+          <w:lang w:val="es-ES"/>
+        </w:rPr>
+      </w:pPr>
+      <w:r>
+        <w:rPr>
+          <w:rFonts w:ascii="Times New Roman" w:eastAsia="Times New Roman" w:hAnsi="Times New Roman" w:cs="Times New Roman"/>
+          <w:lang w:val="es-ES"/>
+        </w:rPr>
+        <w:t>Primero, comprobamos nuestros registros en competencias internacionales de mayor nivel.</w:t>
+      </w:r>
+    </w:p>
+    <w:p>
+      <w:pPr>
+        <w:spacing w:after="240"/>
+        <w:jc w:val="both"/>
+        <w:rPr>
+          <w:rFonts w:ascii="Times New Roman" w:eastAsia="Times New Roman" w:hAnsi="Times New Roman" w:cs="Times New Roman"/>
+          <w:lang w:val="es-ES"/>
+        </w:rPr>
+      </w:pPr>
+      <w:r>
+        <w:rPr>
+          <w:rFonts w:ascii="Times New Roman" w:eastAsia="Times New Roman" w:hAnsi="Times New Roman" w:cs="Times New Roman"/>
+          <w:lang w:val="es-ES"/>
+        </w:rPr>
+        <w:t>Luego en las juveniles.</w:t>
+      </w:r>
+    </w:p>
+    <w:p>
+      <w:pPr>
+        <w:spacing w:after="240"/>
+        <w:jc w:val="both"/>
+        <w:rPr>
+          <w:rFonts w:ascii="Times New Roman" w:eastAsia="Times New Roman" w:hAnsi="Times New Roman" w:cs="Times New Roman"/>
+          <w:lang w:val="es-ES"/>
+        </w:rPr>
+      </w:pPr>
+      <w:r>
+        <w:rPr>
+          <w:rFonts w:ascii="Times New Roman" w:eastAsia="Times New Roman" w:hAnsi="Times New Roman" w:cs="Times New Roman"/>
+          <w:lang w:val="es-ES"/>
+        </w:rPr>
+        <w:t>Luego la ciudadanía que aparece en Wikipedia.</w:t>
+      </w:r>
+    </w:p>
+    <w:p>
+      <w:pPr>
+        <w:spacing w:after="240"/>
+        <w:jc w:val="both"/>
+        <w:rPr>
+          <w:rFonts w:ascii="Times New Roman" w:eastAsia="Times New Roman" w:hAnsi="Times New Roman" w:cs="Times New Roman"/>
+          <w:lang w:val="es-ES"/>
+        </w:rPr>
+      </w:pPr>
+      <w:r>
+        <w:rPr>
+          <w:rFonts w:ascii="Times New Roman" w:eastAsia="Times New Roman" w:hAnsi="Times New Roman" w:cs="Times New Roman"/>
+          <w:lang w:val="es-ES"/>
+        </w:rPr>
+        <w:t>Por último, usamos su lugar de nacimiento cuando está disponible.</w:t>
+      </w:r>
+    </w:p>
+    <w:p>
+      <w:pPr>
+        <w:spacing w:after="240"/>
+        <w:jc w:val="both"/>
+        <w:rPr>
+          <w:rFonts w:ascii="Times New Roman" w:eastAsia="Times New Roman" w:hAnsi="Times New Roman" w:cs="Times New Roman"/>
+          <w:lang w:val="es-ES"/>
+        </w:rPr>
+      </w:pPr>
+    </w:p>
+    <w:p>
+      <w:pPr>
+        <w:spacing w:after="240"/>
+        <w:jc w:val="both"/>
+        <w:rPr>
+          <w:rFonts w:ascii="Times New Roman" w:eastAsia="Times New Roman" w:hAnsi="Times New Roman" w:cs="Times New Roman"/>
+          <w:lang w:val="es-ES"/>
+        </w:rPr>
+      </w:pPr>
+      <w:proofErr w:type="spellStart"/>
+      <w:r>
+        <w:rPr>
+          <w:rFonts w:ascii="Times New Roman" w:eastAsia="Times New Roman" w:hAnsi="Times New Roman" w:cs="Times New Roman"/>
+          <w:lang w:val="es-ES"/>
+        </w:rPr>
+        <w:t>Posc</w:t>
+      </w:r>
+      <w:proofErr w:type="spellEnd"/>
+      <w:r>
+        <w:rPr>
+          <w:rFonts w:ascii="Times New Roman" w:eastAsia="Times New Roman" w:hAnsi="Times New Roman" w:cs="Times New Roman"/>
+          <w:lang w:val="es-ES"/>
+        </w:rPr>
+        <w:t xml:space="preserve"> -- PO - Porteros</w:t>
+      </w:r>
+    </w:p>
+    <w:p>
+      <w:pPr>
+        <w:spacing w:after="240"/>
+        <w:jc w:val="both"/>
+        <w:rPr>
+          <w:rFonts w:ascii="Times New Roman" w:eastAsia="Times New Roman" w:hAnsi="Times New Roman" w:cs="Times New Roman"/>
+          <w:lang w:val="es-ES"/>
+        </w:rPr>
+      </w:pPr>
+      <w:r>
+        <w:rPr>
+          <w:rFonts w:ascii="Times New Roman" w:eastAsia="Times New Roman" w:hAnsi="Times New Roman" w:cs="Times New Roman"/>
+          <w:lang w:val="es-ES"/>
+        </w:rPr>
+        <w:t>DF - Defensores</w:t>
+      </w:r>
+    </w:p>
+    <w:p>
+      <w:pPr>
+        <w:spacing w:after="240"/>
+        <w:jc w:val="both"/>
+        <w:rPr>
+          <w:rFonts w:ascii="Times New Roman" w:eastAsia="Times New Roman" w:hAnsi="Times New Roman" w:cs="Times New Roman"/>
+          <w:lang w:val="es-ES"/>
+        </w:rPr>
+      </w:pPr>
+      <w:r>
+        <w:rPr>
+          <w:rFonts w:ascii="Times New Roman" w:eastAsia="Times New Roman" w:hAnsi="Times New Roman" w:cs="Times New Roman"/>
+          <w:lang w:val="es-ES"/>
+        </w:rPr>
+        <w:t>CC - Centrocampistas</w:t>
+      </w:r>
+    </w:p>
+    <w:p>
+      <w:pPr>
+        <w:spacing w:after="240"/>
+        <w:jc w:val="both"/>
+        <w:rPr>
+          <w:rFonts w:ascii="Times New Roman" w:eastAsia="Times New Roman" w:hAnsi="Times New Roman" w:cs="Times New Roman"/>
+          <w:lang w:val="es-ES"/>
+        </w:rPr>
+      </w:pPr>
+      <w:r>
+        <w:rPr>
+          <w:rFonts w:ascii="Times New Roman" w:eastAsia="Times New Roman" w:hAnsi="Times New Roman" w:cs="Times New Roman"/>
+          <w:lang w:val="es-ES"/>
+        </w:rPr>
+        <w:lastRenderedPageBreak/>
+        <w:t>DL - Delanteros</w:t>
+      </w:r>
+    </w:p>
+    <w:p>
+      <w:pPr>
+        <w:spacing w:after="240"/>
+        <w:jc w:val="both"/>
+        <w:rPr>
+          <w:rFonts w:ascii="Times New Roman" w:eastAsia="Times New Roman" w:hAnsi="Times New Roman" w:cs="Times New Roman"/>
+          <w:lang w:val="es-ES"/>
+        </w:rPr>
+      </w:pPr>
+      <w:r>
+        <w:rPr>
+          <w:rFonts w:ascii="Times New Roman" w:eastAsia="Times New Roman" w:hAnsi="Times New Roman" w:cs="Times New Roman"/>
+          <w:lang w:val="es-ES"/>
+        </w:rPr>
+        <w:t>LT - Defensores laterales</w:t>
+      </w:r>
+    </w:p>
+    <w:p>
+      <w:pPr>
+        <w:spacing w:after="240"/>
+        <w:jc w:val="both"/>
+        <w:rPr>
+          <w:rFonts w:ascii="Times New Roman" w:eastAsia="Times New Roman" w:hAnsi="Times New Roman" w:cs="Times New Roman"/>
+          <w:lang w:val="es-ES"/>
+        </w:rPr>
+      </w:pPr>
+      <w:r>
+        <w:rPr>
+          <w:rFonts w:ascii="Times New Roman" w:eastAsia="Times New Roman" w:hAnsi="Times New Roman" w:cs="Times New Roman"/>
+          <w:lang w:val="es-ES"/>
+        </w:rPr>
+        <w:t>LI - Lateral izquierdo</w:t>
+      </w:r>
+    </w:p>
+    <w:p>
+      <w:pPr>
+        <w:spacing w:after="240"/>
+        <w:jc w:val="both"/>
+        <w:rPr>
+          <w:rFonts w:ascii="Times New Roman" w:eastAsia="Times New Roman" w:hAnsi="Times New Roman" w:cs="Times New Roman"/>
+          <w:lang w:val="es-ES"/>
+        </w:rPr>
+      </w:pPr>
+      <w:r>
+        <w:rPr>
+          <w:rFonts w:ascii="Times New Roman" w:eastAsia="Times New Roman" w:hAnsi="Times New Roman" w:cs="Times New Roman"/>
+          <w:lang w:val="es-ES"/>
+        </w:rPr>
+        <w:t>LD - Lateral derecho</w:t>
+      </w:r>
+    </w:p>
+    <w:p>
+      <w:pPr>
+        <w:spacing w:after="240"/>
+        <w:jc w:val="both"/>
+        <w:rPr>
+          <w:rFonts w:ascii="Times New Roman" w:eastAsia="Times New Roman" w:hAnsi="Times New Roman" w:cs="Times New Roman"/>
+          <w:lang w:val="es-ES"/>
+        </w:rPr>
+      </w:pPr>
+      <w:r>
+        <w:rPr>
+          <w:rFonts w:ascii="Times New Roman" w:eastAsia="Times New Roman" w:hAnsi="Times New Roman" w:cs="Times New Roman"/>
+          <w:lang w:val="es-ES"/>
+        </w:rPr>
+        <w:t>DC - Defensa central</w:t>
+      </w:r>
+    </w:p>
+    <w:p>
+      <w:pPr>
+        <w:spacing w:after="240"/>
+        <w:jc w:val="both"/>
+        <w:rPr>
+          <w:rFonts w:ascii="Times New Roman" w:eastAsia="Times New Roman" w:hAnsi="Times New Roman" w:cs="Times New Roman"/>
+          <w:lang w:val="es-ES"/>
+        </w:rPr>
+      </w:pPr>
+      <w:r>
+        <w:rPr>
+          <w:rFonts w:ascii="Times New Roman" w:eastAsia="Times New Roman" w:hAnsi="Times New Roman" w:cs="Times New Roman"/>
+          <w:lang w:val="es-ES"/>
+        </w:rPr>
+        <w:t>MCD - Mediocampistas defensivos</w:t>
+      </w:r>
+    </w:p>
+    <w:p>
+      <w:pPr>
+        <w:spacing w:after="240"/>
+        <w:jc w:val="both"/>
+        <w:rPr>
+          <w:rFonts w:ascii="Times New Roman" w:eastAsia="Times New Roman" w:hAnsi="Times New Roman" w:cs="Times New Roman"/>
+          <w:lang w:val="es-ES"/>
+        </w:rPr>
+      </w:pPr>
+      <w:r>
+        <w:rPr>
+          <w:rFonts w:ascii="Times New Roman" w:eastAsia="Times New Roman" w:hAnsi="Times New Roman" w:cs="Times New Roman"/>
+          <w:lang w:val="es-ES"/>
+        </w:rPr>
+        <w:t>MC - Mediocampistas centrales</w:t>
+      </w:r>
+    </w:p>
+    <w:p>
+      <w:pPr>
+        <w:spacing w:after="240"/>
+        <w:jc w:val="both"/>
+        <w:rPr>
+          <w:rFonts w:ascii="Times New Roman" w:eastAsia="Times New Roman" w:hAnsi="Times New Roman" w:cs="Times New Roman"/>
+          <w:lang w:val="es-ES"/>
+        </w:rPr>
+      </w:pPr>
+      <w:r>
+        <w:rPr>
+          <w:rFonts w:ascii="Times New Roman" w:eastAsia="Times New Roman" w:hAnsi="Times New Roman" w:cs="Times New Roman"/>
+          <w:lang w:val="es-ES"/>
+        </w:rPr>
+        <w:t>CI - Centrocampistas izquierdos</w:t>
+      </w:r>
+    </w:p>
+    <w:p>
+      <w:pPr>
+        <w:spacing w:after="240"/>
+        <w:jc w:val="both"/>
+        <w:rPr>
+          <w:rFonts w:ascii="Times New Roman" w:eastAsia="Times New Roman" w:hAnsi="Times New Roman" w:cs="Times New Roman"/>
+          <w:lang w:val="es-ES"/>
+        </w:rPr>
+      </w:pPr>
+      <w:r>
+        <w:rPr>
+          <w:rFonts w:ascii="Times New Roman" w:eastAsia="Times New Roman" w:hAnsi="Times New Roman" w:cs="Times New Roman"/>
+          <w:lang w:val="es-ES"/>
+        </w:rPr>
+        <w:t>CD - Centrocampistas derechos</w:t>
+      </w:r>
+    </w:p>
+    <w:p>
+      <w:pPr>
+        <w:spacing w:after="240"/>
+        <w:jc w:val="both"/>
+        <w:rPr>
+          <w:rFonts w:ascii="Times New Roman" w:eastAsia="Times New Roman" w:hAnsi="Times New Roman" w:cs="Times New Roman"/>
+          <w:lang w:val="es-ES"/>
+        </w:rPr>
+      </w:pPr>
+      <w:r>
+        <w:rPr>
+          <w:rFonts w:ascii="Times New Roman" w:eastAsia="Times New Roman" w:hAnsi="Times New Roman" w:cs="Times New Roman"/>
+          <w:lang w:val="es-ES"/>
+        </w:rPr>
+        <w:t>INT - Volantes</w:t>
+      </w:r>
+    </w:p>
+    <w:p>
+      <w:pPr>
+        <w:spacing w:after="240"/>
+        <w:jc w:val="both"/>
+        <w:rPr>
+          <w:rFonts w:ascii="Times New Roman" w:eastAsia="Times New Roman" w:hAnsi="Times New Roman" w:cs="Times New Roman"/>
+          <w:lang w:val="es-ES"/>
+        </w:rPr>
+      </w:pPr>
+      <w:r>
+        <w:rPr>
+          <w:rFonts w:ascii="Times New Roman" w:eastAsia="Times New Roman" w:hAnsi="Times New Roman" w:cs="Times New Roman"/>
+          <w:lang w:val="es-ES"/>
+        </w:rPr>
+        <w:t>VI - Volantes izquierdos</w:t>
+      </w:r>
+    </w:p>
+    <w:p>
+      <w:pPr>
+        <w:spacing w:after="240"/>
+        <w:jc w:val="both"/>
+        <w:rPr>
+          <w:rFonts w:ascii="Times New Roman" w:eastAsia="Times New Roman" w:hAnsi="Times New Roman" w:cs="Times New Roman"/>
+          <w:lang w:val="es-ES"/>
+        </w:rPr>
+      </w:pPr>
+      <w:r>
+        <w:rPr>
+          <w:rFonts w:ascii="Times New Roman" w:eastAsia="Times New Roman" w:hAnsi="Times New Roman" w:cs="Times New Roman"/>
+          <w:lang w:val="es-ES"/>
+        </w:rPr>
+        <w:t>VD - Volantes derechos</w:t>
+      </w:r>
+    </w:p>
+    <w:p>
+      <w:pPr>
+        <w:spacing w:after="240"/>
+        <w:jc w:val="both"/>
+        <w:rPr>
+          <w:rFonts w:ascii="Times New Roman" w:eastAsia="Times New Roman" w:hAnsi="Times New Roman" w:cs="Times New Roman"/>
+          <w:lang w:val="es-ES"/>
+        </w:rPr>
+      </w:pPr>
+      <w:r>
+        <w:rPr>
+          <w:rFonts w:ascii="Times New Roman" w:eastAsia="Times New Roman" w:hAnsi="Times New Roman" w:cs="Times New Roman"/>
+          <w:lang w:val="es-ES"/>
+        </w:rPr>
+        <w:t>MCO - Centrocampistas de ataque</w:t>
+      </w:r>
+    </w:p>
+    <w:p>
+      <w:pPr>
+        <w:spacing w:after="240"/>
+        <w:jc w:val="both"/>
+        <w:rPr>
+          <w:rFonts w:ascii="Times New Roman" w:eastAsia="Times New Roman" w:hAnsi="Times New Roman" w:cs="Times New Roman"/>
+          <w:lang w:val="es-ES"/>
+        </w:rPr>
+      </w:pPr>
+    </w:p>
+    <w:p>
+      <w:pPr>
+        <w:spacing w:after="240"/>
+        <w:jc w:val="both"/>
+        <w:rPr>
+          <w:rFonts w:ascii="Times New Roman" w:eastAsia="Times New Roman" w:hAnsi="Times New Roman" w:cs="Times New Roman"/>
+          <w:lang w:val="es-ES"/>
+        </w:rPr>
+      </w:pPr>
+      <w:r>
+        <w:rPr>
+          <w:rFonts w:ascii="Times New Roman" w:eastAsia="Times New Roman" w:hAnsi="Times New Roman" w:cs="Times New Roman"/>
+          <w:lang w:val="es-ES"/>
+        </w:rPr>
+        <w:t xml:space="preserve">Edad -- </w:t>
+      </w:r>
+      <w:proofErr w:type="spellStart"/>
+      <w:r>
+        <w:rPr>
+          <w:rFonts w:ascii="Times New Roman" w:eastAsia="Times New Roman" w:hAnsi="Times New Roman" w:cs="Times New Roman"/>
+          <w:lang w:val="es-ES"/>
+        </w:rPr>
+        <w:t>Edad</w:t>
+      </w:r>
+      <w:proofErr w:type="spellEnd"/>
+      <w:r>
+        <w:rPr>
+          <w:rFonts w:ascii="Times New Roman" w:eastAsia="Times New Roman" w:hAnsi="Times New Roman" w:cs="Times New Roman"/>
+          <w:lang w:val="es-ES"/>
+        </w:rPr>
+        <w:t xml:space="preserve"> actual</w:t>
+      </w:r>
+    </w:p>
+    <w:p>
+      <w:pPr>
+        <w:spacing w:after="240"/>
+        <w:jc w:val="both"/>
+        <w:rPr>
+          <w:rFonts w:ascii="Times New Roman" w:eastAsia="Times New Roman" w:hAnsi="Times New Roman" w:cs="Times New Roman"/>
+          <w:lang w:val="es-ES"/>
+        </w:rPr>
+      </w:pPr>
+      <w:r>
+        <w:rPr>
+          <w:rFonts w:ascii="Times New Roman" w:eastAsia="Times New Roman" w:hAnsi="Times New Roman" w:cs="Times New Roman"/>
+          <w:lang w:val="es-ES"/>
+        </w:rPr>
+        <w:t>La edad se muestra en formato AA-DDD</w:t>
+      </w:r>
+    </w:p>
+    <w:p>
+      <w:pPr>
+        <w:spacing w:after="240"/>
+        <w:jc w:val="both"/>
+        <w:rPr>
+          <w:rFonts w:ascii="Times New Roman" w:eastAsia="Times New Roman" w:hAnsi="Times New Roman" w:cs="Times New Roman"/>
+          <w:lang w:val="es-ES"/>
+        </w:rPr>
+      </w:pPr>
+      <w:r>
+        <w:rPr>
+          <w:rFonts w:ascii="Times New Roman" w:eastAsia="Times New Roman" w:hAnsi="Times New Roman" w:cs="Times New Roman"/>
+          <w:lang w:val="es-ES"/>
+        </w:rPr>
+        <w:t>Nota: Las edades se basan en la edad del jugador en relación con el UTC cuando se crea la página web por primera vez. Esto puede causar algunos problemas en los que la edad de un jugador difiere por un día de lo esperado.</w:t>
+      </w:r>
+    </w:p>
+    <w:p>
+      <w:pPr>
+        <w:spacing w:after="240"/>
+        <w:jc w:val="both"/>
+        <w:rPr>
+          <w:rFonts w:ascii="Times New Roman" w:eastAsia="Times New Roman" w:hAnsi="Times New Roman" w:cs="Times New Roman"/>
+          <w:lang w:val="es-ES"/>
+        </w:rPr>
+      </w:pPr>
+    </w:p>
+    <w:p>
+      <w:pPr>
+        <w:spacing w:after="240"/>
+        <w:jc w:val="both"/>
+        <w:rPr>
+          <w:rFonts w:ascii="Times New Roman" w:eastAsia="Times New Roman" w:hAnsi="Times New Roman" w:cs="Times New Roman"/>
+          <w:lang w:val="es-ES"/>
+        </w:rPr>
+      </w:pPr>
+      <w:r>
+        <w:rPr>
+          <w:rFonts w:ascii="Times New Roman" w:eastAsia="Times New Roman" w:hAnsi="Times New Roman" w:cs="Times New Roman"/>
+          <w:lang w:val="es-ES"/>
+        </w:rPr>
+        <w:t>Nacimiento -- Año de nacimiento</w:t>
+      </w:r>
+    </w:p>
+    <w:p>
+      <w:pPr>
+        <w:spacing w:after="240"/>
+        <w:jc w:val="both"/>
+        <w:rPr>
+          <w:rFonts w:ascii="Times New Roman" w:eastAsia="Times New Roman" w:hAnsi="Times New Roman" w:cs="Times New Roman"/>
+          <w:lang w:val="es-ES"/>
+        </w:rPr>
+      </w:pPr>
+    </w:p>
+    <w:p>
+      <w:pPr>
+        <w:spacing w:after="240"/>
+        <w:jc w:val="both"/>
+        <w:rPr>
+          <w:rFonts w:ascii="Times New Roman" w:eastAsia="Times New Roman" w:hAnsi="Times New Roman" w:cs="Times New Roman"/>
+          <w:lang w:val="es-ES"/>
+        </w:rPr>
+      </w:pPr>
+      <w:r>
+        <w:rPr>
+          <w:rFonts w:ascii="Times New Roman" w:eastAsia="Times New Roman" w:hAnsi="Times New Roman" w:cs="Times New Roman"/>
+          <w:lang w:val="es-ES"/>
+        </w:rPr>
+        <w:t>PJ -- Partidos jugados</w:t>
+      </w:r>
+    </w:p>
+    <w:p>
+      <w:pPr>
+        <w:spacing w:after="240"/>
+        <w:jc w:val="both"/>
+        <w:rPr>
+          <w:rFonts w:ascii="Times New Roman" w:eastAsia="Times New Roman" w:hAnsi="Times New Roman" w:cs="Times New Roman"/>
+          <w:lang w:val="es-ES"/>
+        </w:rPr>
+      </w:pPr>
+      <w:r>
+        <w:rPr>
+          <w:rFonts w:ascii="Times New Roman" w:eastAsia="Times New Roman" w:hAnsi="Times New Roman" w:cs="Times New Roman"/>
+          <w:lang w:val="es-ES"/>
+        </w:rPr>
+        <w:t>Partidos jugados por el jugador o el equipo</w:t>
+      </w:r>
+    </w:p>
+    <w:p>
+      <w:pPr>
+        <w:spacing w:after="240"/>
+        <w:jc w:val="both"/>
+        <w:rPr>
+          <w:rFonts w:ascii="Times New Roman" w:eastAsia="Times New Roman" w:hAnsi="Times New Roman" w:cs="Times New Roman"/>
+          <w:lang w:val="es-ES"/>
+        </w:rPr>
+      </w:pPr>
+    </w:p>
+    <w:p>
+      <w:pPr>
+        <w:spacing w:after="240"/>
+        <w:jc w:val="both"/>
+        <w:rPr>
+          <w:rFonts w:ascii="Times New Roman" w:eastAsia="Times New Roman" w:hAnsi="Times New Roman" w:cs="Times New Roman"/>
+          <w:lang w:val="es-ES"/>
+        </w:rPr>
+      </w:pPr>
+      <w:r>
+        <w:rPr>
+          <w:rFonts w:ascii="Times New Roman" w:eastAsia="Times New Roman" w:hAnsi="Times New Roman" w:cs="Times New Roman"/>
+          <w:lang w:val="es-ES"/>
+        </w:rPr>
+        <w:t xml:space="preserve">Titular -- </w:t>
+      </w:r>
+      <w:proofErr w:type="spellStart"/>
+      <w:r>
+        <w:rPr>
+          <w:rFonts w:ascii="Times New Roman" w:eastAsia="Times New Roman" w:hAnsi="Times New Roman" w:cs="Times New Roman"/>
+          <w:lang w:val="es-ES"/>
+        </w:rPr>
+        <w:t>Titular</w:t>
+      </w:r>
+      <w:proofErr w:type="spellEnd"/>
+    </w:p>
+    <w:p>
+      <w:pPr>
+        <w:spacing w:after="240"/>
+        <w:jc w:val="both"/>
+        <w:rPr>
+          <w:rFonts w:ascii="Times New Roman" w:eastAsia="Times New Roman" w:hAnsi="Times New Roman" w:cs="Times New Roman"/>
+          <w:lang w:val="es-ES"/>
+        </w:rPr>
+      </w:pPr>
+      <w:r>
+        <w:rPr>
+          <w:rFonts w:ascii="Times New Roman" w:eastAsia="Times New Roman" w:hAnsi="Times New Roman" w:cs="Times New Roman"/>
+          <w:lang w:val="es-ES"/>
+        </w:rPr>
+        <w:t>Partido o partidos iniciados por el jugador</w:t>
+      </w:r>
+    </w:p>
+    <w:p>
+      <w:pPr>
+        <w:spacing w:after="240"/>
+        <w:jc w:val="both"/>
+        <w:rPr>
+          <w:rFonts w:ascii="Times New Roman" w:eastAsia="Times New Roman" w:hAnsi="Times New Roman" w:cs="Times New Roman"/>
+          <w:lang w:val="es-ES"/>
+        </w:rPr>
+      </w:pPr>
+    </w:p>
+    <w:p>
+      <w:pPr>
+        <w:spacing w:after="240"/>
+        <w:jc w:val="both"/>
+        <w:rPr>
+          <w:rFonts w:ascii="Times New Roman" w:eastAsia="Times New Roman" w:hAnsi="Times New Roman" w:cs="Times New Roman"/>
+          <w:lang w:val="es-ES"/>
+        </w:rPr>
+      </w:pPr>
+      <w:proofErr w:type="spellStart"/>
+      <w:r>
+        <w:rPr>
+          <w:rFonts w:ascii="Times New Roman" w:eastAsia="Times New Roman" w:hAnsi="Times New Roman" w:cs="Times New Roman"/>
+          <w:lang w:val="es-ES"/>
+        </w:rPr>
+        <w:lastRenderedPageBreak/>
+        <w:t>Mín</w:t>
+      </w:r>
+      <w:proofErr w:type="spellEnd"/>
+      <w:r>
+        <w:rPr>
+          <w:rFonts w:ascii="Times New Roman" w:eastAsia="Times New Roman" w:hAnsi="Times New Roman" w:cs="Times New Roman"/>
+          <w:lang w:val="es-ES"/>
+        </w:rPr>
+        <w:t xml:space="preserve"> – Minutos</w:t>
+      </w:r>
+    </w:p>
+    <w:p>
+      <w:pPr>
+        <w:spacing w:after="240"/>
+        <w:jc w:val="both"/>
+        <w:rPr>
+          <w:rFonts w:ascii="Times New Roman" w:eastAsia="Times New Roman" w:hAnsi="Times New Roman" w:cs="Times New Roman"/>
+          <w:lang w:val="es-ES"/>
+        </w:rPr>
+      </w:pPr>
+    </w:p>
+    <w:p>
+      <w:pPr>
+        <w:spacing w:after="240"/>
+        <w:jc w:val="both"/>
+        <w:rPr>
+          <w:rFonts w:ascii="Times New Roman" w:eastAsia="Times New Roman" w:hAnsi="Times New Roman" w:cs="Times New Roman"/>
+          <w:lang w:val="es-ES"/>
+        </w:rPr>
+      </w:pPr>
+      <w:r>
+        <w:rPr>
+          <w:rFonts w:ascii="Times New Roman" w:eastAsia="Times New Roman" w:hAnsi="Times New Roman" w:cs="Times New Roman"/>
+          <w:lang w:val="es-ES"/>
+        </w:rPr>
+        <w:t>90 s -- 90s jugados Minutos jugados divididos por 90</w:t>
+      </w:r>
+    </w:p>
+    <w:p>
+      <w:pPr>
+        <w:spacing w:after="240"/>
+        <w:jc w:val="both"/>
+        <w:rPr>
+          <w:rFonts w:ascii="Times New Roman" w:eastAsia="Times New Roman" w:hAnsi="Times New Roman" w:cs="Times New Roman"/>
+          <w:lang w:val="es-ES"/>
+        </w:rPr>
+      </w:pPr>
+    </w:p>
+    <w:p>
+      <w:pPr>
+        <w:spacing w:after="240"/>
+        <w:jc w:val="both"/>
+        <w:rPr>
+          <w:rFonts w:ascii="Times New Roman" w:eastAsia="Times New Roman" w:hAnsi="Times New Roman" w:cs="Times New Roman"/>
+          <w:lang w:val="es-ES"/>
+        </w:rPr>
+      </w:pPr>
+      <w:proofErr w:type="spellStart"/>
+      <w:r>
+        <w:rPr>
+          <w:rFonts w:ascii="Times New Roman" w:eastAsia="Times New Roman" w:hAnsi="Times New Roman" w:cs="Times New Roman"/>
+          <w:lang w:val="es-ES"/>
+        </w:rPr>
+        <w:t>Gls</w:t>
+      </w:r>
+      <w:proofErr w:type="spellEnd"/>
+      <w:r>
+        <w:rPr>
+          <w:rFonts w:ascii="Times New Roman" w:eastAsia="Times New Roman" w:hAnsi="Times New Roman" w:cs="Times New Roman"/>
+          <w:lang w:val="es-ES"/>
+        </w:rPr>
+        <w:t>. -- Goles</w:t>
+      </w:r>
+    </w:p>
+    <w:p>
+      <w:pPr>
+        <w:spacing w:after="240"/>
+        <w:jc w:val="both"/>
+        <w:rPr>
+          <w:rFonts w:ascii="Times New Roman" w:eastAsia="Times New Roman" w:hAnsi="Times New Roman" w:cs="Times New Roman"/>
+          <w:lang w:val="es-ES"/>
+        </w:rPr>
+      </w:pPr>
+      <w:r>
+        <w:rPr>
+          <w:rFonts w:ascii="Times New Roman" w:eastAsia="Times New Roman" w:hAnsi="Times New Roman" w:cs="Times New Roman"/>
+          <w:lang w:val="es-ES"/>
+        </w:rPr>
+        <w:t>Goles marcados o permitidos</w:t>
+      </w:r>
+    </w:p>
+    <w:p>
+      <w:pPr>
+        <w:spacing w:after="240"/>
+        <w:jc w:val="both"/>
+        <w:rPr>
+          <w:rFonts w:ascii="Times New Roman" w:eastAsia="Times New Roman" w:hAnsi="Times New Roman" w:cs="Times New Roman"/>
+          <w:lang w:val="es-ES"/>
+        </w:rPr>
+      </w:pPr>
+    </w:p>
+    <w:p>
+      <w:pPr>
+        <w:spacing w:after="240"/>
+        <w:jc w:val="both"/>
+        <w:rPr>
+          <w:rFonts w:ascii="Times New Roman" w:eastAsia="Times New Roman" w:hAnsi="Times New Roman" w:cs="Times New Roman"/>
+          <w:lang w:val="es-ES"/>
+        </w:rPr>
+      </w:pPr>
+      <w:proofErr w:type="spellStart"/>
+      <w:r>
+        <w:rPr>
+          <w:rFonts w:ascii="Times New Roman" w:eastAsia="Times New Roman" w:hAnsi="Times New Roman" w:cs="Times New Roman"/>
+          <w:lang w:val="es-ES"/>
+        </w:rPr>
+        <w:t>Ass</w:t>
+      </w:r>
+      <w:proofErr w:type="spellEnd"/>
+      <w:r>
+        <w:rPr>
+          <w:rFonts w:ascii="Times New Roman" w:eastAsia="Times New Roman" w:hAnsi="Times New Roman" w:cs="Times New Roman"/>
+          <w:lang w:val="es-ES"/>
+        </w:rPr>
+        <w:t xml:space="preserve"> – Asistencias</w:t>
+      </w:r>
+    </w:p>
+    <w:p>
+      <w:pPr>
+        <w:spacing w:after="240"/>
+        <w:jc w:val="both"/>
+        <w:rPr>
+          <w:rFonts w:ascii="Times New Roman" w:eastAsia="Times New Roman" w:hAnsi="Times New Roman" w:cs="Times New Roman"/>
+          <w:lang w:val="es-ES"/>
+        </w:rPr>
+      </w:pPr>
+    </w:p>
+    <w:p>
+      <w:pPr>
+        <w:spacing w:after="240"/>
+        <w:jc w:val="both"/>
+        <w:rPr>
+          <w:rFonts w:ascii="Times New Roman" w:eastAsia="Times New Roman" w:hAnsi="Times New Roman" w:cs="Times New Roman"/>
+          <w:lang w:val="es-ES"/>
+        </w:rPr>
+      </w:pPr>
+      <w:r>
+        <w:rPr>
+          <w:rFonts w:ascii="Times New Roman" w:eastAsia="Times New Roman" w:hAnsi="Times New Roman" w:cs="Times New Roman"/>
+          <w:lang w:val="es-ES"/>
+        </w:rPr>
+        <w:t>G-TP -- Goles sin penalización</w:t>
+      </w:r>
+    </w:p>
+    <w:p>
+      <w:pPr>
+        <w:spacing w:after="240"/>
+        <w:jc w:val="both"/>
+        <w:rPr>
+          <w:rFonts w:ascii="Times New Roman" w:eastAsia="Times New Roman" w:hAnsi="Times New Roman" w:cs="Times New Roman"/>
+          <w:lang w:val="es-ES"/>
+        </w:rPr>
+      </w:pPr>
+    </w:p>
+    <w:p>
+      <w:pPr>
+        <w:spacing w:after="240"/>
+        <w:jc w:val="both"/>
+        <w:rPr>
+          <w:rFonts w:ascii="Times New Roman" w:eastAsia="Times New Roman" w:hAnsi="Times New Roman" w:cs="Times New Roman"/>
+          <w:lang w:val="es-ES"/>
+        </w:rPr>
+      </w:pPr>
+      <w:r>
+        <w:rPr>
+          <w:rFonts w:ascii="Times New Roman" w:eastAsia="Times New Roman" w:hAnsi="Times New Roman" w:cs="Times New Roman"/>
+          <w:lang w:val="es-ES"/>
+        </w:rPr>
+        <w:t>TP -- Tiros penales ejecutados</w:t>
+      </w:r>
+    </w:p>
+    <w:p>
+      <w:pPr>
+        <w:spacing w:after="240"/>
+        <w:jc w:val="both"/>
+        <w:rPr>
+          <w:rFonts w:ascii="Times New Roman" w:eastAsia="Times New Roman" w:hAnsi="Times New Roman" w:cs="Times New Roman"/>
+          <w:lang w:val="es-ES"/>
+        </w:rPr>
+      </w:pPr>
+    </w:p>
+    <w:p>
+      <w:pPr>
+        <w:spacing w:after="240"/>
+        <w:jc w:val="both"/>
+        <w:rPr>
+          <w:rFonts w:ascii="Times New Roman" w:eastAsia="Times New Roman" w:hAnsi="Times New Roman" w:cs="Times New Roman"/>
+          <w:lang w:val="es-ES"/>
+        </w:rPr>
+      </w:pPr>
+      <w:proofErr w:type="spellStart"/>
+      <w:r>
+        <w:rPr>
+          <w:rFonts w:ascii="Times New Roman" w:eastAsia="Times New Roman" w:hAnsi="Times New Roman" w:cs="Times New Roman"/>
+          <w:lang w:val="es-ES"/>
+        </w:rPr>
+        <w:t>TPint</w:t>
+      </w:r>
+      <w:proofErr w:type="spellEnd"/>
+      <w:r>
+        <w:rPr>
+          <w:rFonts w:ascii="Times New Roman" w:eastAsia="Times New Roman" w:hAnsi="Times New Roman" w:cs="Times New Roman"/>
+          <w:lang w:val="es-ES"/>
+        </w:rPr>
+        <w:t xml:space="preserve"> -- Tiros penales intentados</w:t>
+      </w:r>
+    </w:p>
+    <w:p>
+      <w:pPr>
+        <w:spacing w:after="240"/>
+        <w:jc w:val="both"/>
+        <w:rPr>
+          <w:rFonts w:ascii="Times New Roman" w:eastAsia="Times New Roman" w:hAnsi="Times New Roman" w:cs="Times New Roman"/>
+          <w:lang w:val="es-ES"/>
+        </w:rPr>
+      </w:pPr>
+    </w:p>
+    <w:p>
+      <w:pPr>
+        <w:spacing w:after="240"/>
+        <w:jc w:val="both"/>
+        <w:rPr>
+          <w:rFonts w:ascii="Times New Roman" w:eastAsia="Times New Roman" w:hAnsi="Times New Roman" w:cs="Times New Roman"/>
+          <w:lang w:val="es-ES"/>
+        </w:rPr>
+      </w:pPr>
+      <w:r>
+        <w:rPr>
+          <w:rFonts w:ascii="Times New Roman" w:eastAsia="Times New Roman" w:hAnsi="Times New Roman" w:cs="Times New Roman"/>
+          <w:lang w:val="es-ES"/>
+        </w:rPr>
+        <w:t>TA -- Tarjetas amarillas</w:t>
+      </w:r>
+    </w:p>
+    <w:p>
+      <w:pPr>
+        <w:spacing w:after="240"/>
+        <w:jc w:val="both"/>
+        <w:rPr>
+          <w:rFonts w:ascii="Times New Roman" w:eastAsia="Times New Roman" w:hAnsi="Times New Roman" w:cs="Times New Roman"/>
+          <w:lang w:val="es-ES"/>
+        </w:rPr>
+      </w:pPr>
+    </w:p>
+    <w:p>
+      <w:pPr>
+        <w:spacing w:after="240"/>
+        <w:jc w:val="both"/>
+        <w:rPr>
+          <w:rFonts w:ascii="Times New Roman" w:eastAsia="Times New Roman" w:hAnsi="Times New Roman" w:cs="Times New Roman"/>
+          <w:lang w:val="es-ES"/>
+        </w:rPr>
+      </w:pPr>
+      <w:r>
+        <w:rPr>
+          <w:rFonts w:ascii="Times New Roman" w:eastAsia="Times New Roman" w:hAnsi="Times New Roman" w:cs="Times New Roman"/>
+          <w:lang w:val="es-ES"/>
+        </w:rPr>
+        <w:t>TR -- Tarjetas rojas</w:t>
+      </w:r>
+    </w:p>
+    <w:p>
+      <w:pPr>
+        <w:spacing w:after="240"/>
+        <w:jc w:val="both"/>
+        <w:rPr>
+          <w:rFonts w:ascii="Times New Roman" w:eastAsia="Times New Roman" w:hAnsi="Times New Roman" w:cs="Times New Roman"/>
+          <w:lang w:val="es-ES"/>
+        </w:rPr>
+      </w:pPr>
+    </w:p>
+    <w:p>
+      <w:pPr>
+        <w:spacing w:after="240"/>
+        <w:jc w:val="both"/>
+        <w:rPr>
+          <w:rFonts w:ascii="Times New Roman" w:eastAsia="Times New Roman" w:hAnsi="Times New Roman" w:cs="Times New Roman"/>
+          <w:lang w:val="es-ES"/>
+        </w:rPr>
+      </w:pPr>
+      <w:proofErr w:type="spellStart"/>
+      <w:r>
+        <w:rPr>
+          <w:rFonts w:ascii="Times New Roman" w:eastAsia="Times New Roman" w:hAnsi="Times New Roman" w:cs="Times New Roman"/>
+          <w:lang w:val="es-ES"/>
+        </w:rPr>
+        <w:t>Gls</w:t>
+      </w:r>
+      <w:proofErr w:type="spellEnd"/>
+      <w:r>
+        <w:rPr>
+          <w:rFonts w:ascii="Times New Roman" w:eastAsia="Times New Roman" w:hAnsi="Times New Roman" w:cs="Times New Roman"/>
+          <w:lang w:val="es-ES"/>
+        </w:rPr>
+        <w:t>. -- Goles marcados por 90 minutos</w:t>
+      </w:r>
+    </w:p>
+    <w:p>
+      <w:pPr>
+        <w:spacing w:after="240"/>
+        <w:jc w:val="both"/>
+        <w:rPr>
+          <w:rFonts w:ascii="Times New Roman" w:eastAsia="Times New Roman" w:hAnsi="Times New Roman" w:cs="Times New Roman"/>
+          <w:lang w:val="es-ES"/>
+        </w:rPr>
+      </w:pPr>
+      <w:r>
+        <w:rPr>
+          <w:rFonts w:ascii="Times New Roman" w:eastAsia="Times New Roman" w:hAnsi="Times New Roman" w:cs="Times New Roman"/>
+          <w:lang w:val="es-ES"/>
+        </w:rPr>
+        <w:t>Se requiere un mínimo de 30 minutos jugados por partido de equipo para calificar como líder.</w:t>
+      </w:r>
+    </w:p>
+    <w:p>
+      <w:pPr>
+        <w:spacing w:after="240"/>
+        <w:jc w:val="both"/>
+        <w:rPr>
+          <w:rFonts w:ascii="Times New Roman" w:eastAsia="Times New Roman" w:hAnsi="Times New Roman" w:cs="Times New Roman"/>
+          <w:lang w:val="es-ES"/>
+        </w:rPr>
+      </w:pPr>
+    </w:p>
+    <w:p>
+      <w:pPr>
+        <w:spacing w:after="240"/>
+        <w:jc w:val="both"/>
+        <w:rPr>
+          <w:rFonts w:ascii="Times New Roman" w:eastAsia="Times New Roman" w:hAnsi="Times New Roman" w:cs="Times New Roman"/>
+          <w:lang w:val="es-ES"/>
+        </w:rPr>
+      </w:pPr>
+      <w:proofErr w:type="spellStart"/>
+      <w:r>
+        <w:rPr>
+          <w:rFonts w:ascii="Times New Roman" w:eastAsia="Times New Roman" w:hAnsi="Times New Roman" w:cs="Times New Roman"/>
+          <w:lang w:val="es-ES"/>
+        </w:rPr>
+        <w:t>Ast</w:t>
+      </w:r>
+      <w:proofErr w:type="spellEnd"/>
+      <w:r>
+        <w:rPr>
+          <w:rFonts w:ascii="Times New Roman" w:eastAsia="Times New Roman" w:hAnsi="Times New Roman" w:cs="Times New Roman"/>
+          <w:lang w:val="es-ES"/>
+        </w:rPr>
+        <w:t xml:space="preserve"> -- Asistencias por 90 minutos</w:t>
+      </w:r>
+    </w:p>
+    <w:p>
+      <w:pPr>
+        <w:spacing w:after="240"/>
+        <w:jc w:val="both"/>
+        <w:rPr>
+          <w:rFonts w:ascii="Times New Roman" w:eastAsia="Times New Roman" w:hAnsi="Times New Roman" w:cs="Times New Roman"/>
+          <w:lang w:val="es-ES"/>
+        </w:rPr>
+      </w:pPr>
+      <w:r>
+        <w:rPr>
+          <w:rFonts w:ascii="Times New Roman" w:eastAsia="Times New Roman" w:hAnsi="Times New Roman" w:cs="Times New Roman"/>
+          <w:lang w:val="es-ES"/>
+        </w:rPr>
+        <w:t>Se requiere un mínimo de 30 minutos jugados por partido de equipo para calificar como líder.</w:t>
+      </w:r>
+    </w:p>
+    <w:p>
+      <w:pPr>
+        <w:spacing w:after="240"/>
+        <w:jc w:val="both"/>
+        <w:rPr>
+          <w:rFonts w:ascii="Times New Roman" w:eastAsia="Times New Roman" w:hAnsi="Times New Roman" w:cs="Times New Roman"/>
+          <w:lang w:val="es-ES"/>
+        </w:rPr>
+      </w:pPr>
+    </w:p>
+    <w:p>
+      <w:pPr>
+        <w:spacing w:after="240"/>
+        <w:jc w:val="both"/>
+        <w:rPr>
+          <w:rFonts w:ascii="Times New Roman" w:eastAsia="Times New Roman" w:hAnsi="Times New Roman" w:cs="Times New Roman"/>
+          <w:lang w:val="es-ES"/>
+        </w:rPr>
+      </w:pPr>
+      <w:r>
+        <w:rPr>
+          <w:rFonts w:ascii="Times New Roman" w:eastAsia="Times New Roman" w:hAnsi="Times New Roman" w:cs="Times New Roman"/>
+          <w:lang w:val="es-ES"/>
+        </w:rPr>
+        <w:t>G+A -- Goles y asistencias por 90 minutos</w:t>
+      </w:r>
+    </w:p>
+    <w:p>
+      <w:pPr>
+        <w:spacing w:after="240"/>
+        <w:jc w:val="both"/>
+        <w:rPr>
+          <w:rFonts w:ascii="Times New Roman" w:eastAsia="Times New Roman" w:hAnsi="Times New Roman" w:cs="Times New Roman"/>
+          <w:lang w:val="es-ES"/>
+        </w:rPr>
+      </w:pPr>
+      <w:r>
+        <w:rPr>
+          <w:rFonts w:ascii="Times New Roman" w:eastAsia="Times New Roman" w:hAnsi="Times New Roman" w:cs="Times New Roman"/>
+          <w:lang w:val="es-ES"/>
+        </w:rPr>
+        <w:lastRenderedPageBreak/>
+        <w:t>Se requiere un mínimo de 30 minutos jugados por partido de equipo para calificar como líder.</w:t>
+      </w:r>
+    </w:p>
+    <w:p>
+      <w:pPr>
+        <w:spacing w:after="240"/>
+        <w:jc w:val="both"/>
+        <w:rPr>
+          <w:rFonts w:ascii="Times New Roman" w:eastAsia="Times New Roman" w:hAnsi="Times New Roman" w:cs="Times New Roman"/>
+          <w:lang w:val="es-ES"/>
+        </w:rPr>
+      </w:pPr>
+    </w:p>
+    <w:p>
+      <w:pPr>
+        <w:spacing w:after="240"/>
+        <w:jc w:val="both"/>
+        <w:rPr>
+          <w:rFonts w:ascii="Times New Roman" w:eastAsia="Times New Roman" w:hAnsi="Times New Roman" w:cs="Times New Roman"/>
+          <w:lang w:val="es-ES"/>
+        </w:rPr>
+      </w:pPr>
+      <w:r>
+        <w:rPr>
+          <w:rFonts w:ascii="Times New Roman" w:eastAsia="Times New Roman" w:hAnsi="Times New Roman" w:cs="Times New Roman"/>
+          <w:lang w:val="es-ES"/>
+        </w:rPr>
+        <w:t>G-TP -- Goles menos penales ejecutados por cada 90 minutos</w:t>
+      </w:r>
+    </w:p>
+    <w:p>
+      <w:pPr>
+        <w:spacing w:after="240"/>
+        <w:jc w:val="both"/>
+        <w:rPr>
+          <w:rFonts w:ascii="Times New Roman" w:eastAsia="Times New Roman" w:hAnsi="Times New Roman" w:cs="Times New Roman"/>
+          <w:lang w:val="es-ES"/>
+        </w:rPr>
+      </w:pPr>
+      <w:r>
+        <w:rPr>
+          <w:rFonts w:ascii="Times New Roman" w:eastAsia="Times New Roman" w:hAnsi="Times New Roman" w:cs="Times New Roman"/>
+          <w:lang w:val="es-ES"/>
+        </w:rPr>
+        <w:t>Se requiere un mínimo de 30 minutos jugados por partido de equipo para calificar como líder.</w:t>
+      </w:r>
+    </w:p>
+    <w:p>
+      <w:pPr>
+        <w:spacing w:after="240"/>
+        <w:jc w:val="both"/>
+        <w:rPr>
+          <w:rFonts w:ascii="Times New Roman" w:eastAsia="Times New Roman" w:hAnsi="Times New Roman" w:cs="Times New Roman"/>
+          <w:lang w:val="es-ES"/>
+        </w:rPr>
+      </w:pPr>
+    </w:p>
+    <w:p>
+      <w:pPr>
+        <w:spacing w:after="240"/>
+        <w:jc w:val="both"/>
+        <w:rPr>
+          <w:rFonts w:ascii="Times New Roman" w:eastAsia="Times New Roman" w:hAnsi="Times New Roman" w:cs="Times New Roman"/>
+          <w:lang w:val="es-ES"/>
+        </w:rPr>
+      </w:pPr>
+      <w:r>
+        <w:rPr>
+          <w:rFonts w:ascii="Times New Roman" w:eastAsia="Times New Roman" w:hAnsi="Times New Roman" w:cs="Times New Roman"/>
+          <w:lang w:val="es-ES"/>
+        </w:rPr>
+        <w:t>G+A-TP -- Goles más asistencias menos tiros de penales ejecutados por 90 minutos</w:t>
+      </w:r>
+    </w:p>
+    <w:p>
+      <w:pPr>
+        <w:spacing w:after="240"/>
+        <w:jc w:val="both"/>
+        <w:rPr>
+          <w:rFonts w:ascii="Times New Roman" w:eastAsia="Times New Roman" w:hAnsi="Times New Roman" w:cs="Times New Roman"/>
+          <w:lang w:val="es-ES"/>
+        </w:rPr>
+      </w:pPr>
+      <w:r>
+        <w:rPr>
+          <w:rFonts w:ascii="Times New Roman" w:eastAsia="Times New Roman" w:hAnsi="Times New Roman" w:cs="Times New Roman"/>
+          <w:lang w:val="es-ES"/>
+        </w:rPr>
+        <w:t>Se requiere un mínimo de 30 minutos jugados por partido de equipo para calificar como líder.</w:t>
+      </w:r>
+    </w:p>
+    <w:p>
+      <w:pPr>
+        <w:spacing w:after="240"/>
+        <w:jc w:val="both"/>
+        <w:rPr>
+          <w:rFonts w:ascii="Times New Roman" w:eastAsia="Times New Roman" w:hAnsi="Times New Roman" w:cs="Times New Roman"/>
+          <w:lang w:val="es-ES"/>
+        </w:rPr>
+      </w:pPr>
+    </w:p>
+    <w:p>
+      <w:pPr>
+        <w:pStyle w:val="Prrafodelista"/>
+        <w:numPr>
+          <w:ilvl w:val="0"/>
+          <w:numId w:val="1"/>
+        </w:numPr>
+        <w:jc w:val="both"/>
+        <w:rPr>
+          <w:rFonts w:ascii="Times New Roman" w:eastAsia="Times New Roman" w:hAnsi="Times New Roman" w:cs="Times New Roman"/>
+          <w:lang w:val="es-ES"/>
+        </w:rPr>
+      </w:pPr>
+      <w:r>
+        <w:rPr>
+          <w:rFonts w:ascii="Arial" w:eastAsia="Times New Roman" w:hAnsi="Arial" w:cs="Arial"/>
+          <w:color w:val="000000"/>
+          <w:sz w:val="22"/>
+          <w:szCs w:val="22"/>
+          <w:lang w:val="es-ES"/>
+        </w:rPr>
+        <w:t>Agradecimientos. Presentar al propietario del conjunto de datos. Es necesario</w:t>
+      </w:r>
+      <w:r>
+        <w:rPr>
+          <w:rFonts w:ascii="Arial" w:eastAsia="Times New Roman" w:hAnsi="Arial" w:cs="Arial"/>
+          <w:color w:val="000000"/>
+          <w:sz w:val="22"/>
+          <w:szCs w:val="22"/>
+          <w:lang w:val="es-ES"/>
+        </w:rPr>
+        <w:t xml:space="preserve"> </w:t>
+      </w:r>
       <w:r>
         <w:rPr>
           <w:rFonts w:ascii="Arial" w:eastAsia="Times New Roman" w:hAnsi="Arial" w:cs="Arial"/>
@@ -382,14 +1713,16 @@
         </w:rPr>
         <w:t>incluir citas de análisis anteriores o, en caso de no haberlas, justificar esta</w:t>
       </w:r>
-    </w:p>
-    <w:p>
-      <w:pPr>
-        <w:rPr>
-          <w:rFonts w:ascii="Times New Roman" w:eastAsia="Times New Roman" w:hAnsi="Times New Roman" w:cs="Times New Roman"/>
-          <w:lang w:val="es-ES"/>
-        </w:rPr>
-      </w:pPr>
+      <w:r>
+        <w:rPr>
+          <w:rFonts w:ascii="Arial" w:eastAsia="Times New Roman" w:hAnsi="Arial" w:cs="Arial"/>
+          <w:color w:val="000000"/>
+          <w:sz w:val="22"/>
+          <w:szCs w:val="22"/>
+          <w:lang w:val="es-ES"/>
+        </w:rPr>
+        <w:t xml:space="preserve"> </w:t>
+      </w:r>
       <w:r>
         <w:rPr>
           <w:rFonts w:ascii="Arial" w:eastAsia="Times New Roman" w:hAnsi="Arial" w:cs="Arial"/>
@@ -404,6 +1737,7 @@
     <w:p>
       <w:pPr>
         <w:spacing w:after="240"/>
+        <w:jc w:val="both"/>
         <w:rPr>
           <w:rFonts w:ascii="Times New Roman" w:eastAsia="Times New Roman" w:hAnsi="Times New Roman" w:cs="Times New Roman"/>
           <w:lang w:val="es-ES"/>
@@ -426,29 +1760,37 @@
     </w:p>
     <w:p>
       <w:pPr>
-        <w:rPr>
-          <w:rFonts w:ascii="Times New Roman" w:eastAsia="Times New Roman" w:hAnsi="Times New Roman" w:cs="Times New Roman"/>
-          <w:lang w:val="es-ES"/>
-        </w:rPr>
-      </w:pPr>
-      <w:r>
-        <w:rPr>
-          <w:rFonts w:ascii="Arial" w:eastAsia="Times New Roman" w:hAnsi="Arial" w:cs="Arial"/>
-          <w:color w:val="000000"/>
-          <w:sz w:val="22"/>
-          <w:szCs w:val="22"/>
-          <w:lang w:val="es-ES"/>
-        </w:rPr>
-        <w:t>7. Inspiración. Explique por qué es interesante este conjunto de datos y qué</w:t>
-      </w:r>
-    </w:p>
-    <w:p>
-      <w:pPr>
-        <w:rPr>
-          <w:rFonts w:ascii="Times New Roman" w:eastAsia="Times New Roman" w:hAnsi="Times New Roman" w:cs="Times New Roman"/>
-          <w:lang w:val="es-ES"/>
-        </w:rPr>
-      </w:pPr>
+        <w:pStyle w:val="Prrafodelista"/>
+        <w:numPr>
+          <w:ilvl w:val="0"/>
+          <w:numId w:val="1"/>
+        </w:numPr>
+        <w:jc w:val="both"/>
+        <w:rPr>
+          <w:rFonts w:ascii="Times New Roman" w:eastAsia="Times New Roman" w:hAnsi="Times New Roman" w:cs="Times New Roman"/>
+          <w:lang w:val="es-ES"/>
+        </w:rPr>
+      </w:pPr>
+      <w:r>
+        <w:rPr>
+          <w:rFonts w:ascii="Arial" w:eastAsia="Times New Roman" w:hAnsi="Arial" w:cs="Arial"/>
+          <w:color w:val="000000"/>
+          <w:sz w:val="22"/>
+          <w:szCs w:val="22"/>
+          <w:lang w:val="es-ES"/>
+        </w:rPr>
+        <w:t>Inspiración. Explique por qué es interesante este conjunto de datos y qué</w:t>
+      </w:r>
+      <w:r>
+        <w:rPr>
+          <w:rFonts w:ascii="Arial" w:eastAsia="Times New Roman" w:hAnsi="Arial" w:cs="Arial"/>
+          <w:color w:val="000000"/>
+          <w:sz w:val="22"/>
+          <w:szCs w:val="22"/>
+          <w:lang w:val="es-ES"/>
+        </w:rPr>
+        <w:t xml:space="preserve"> </w:t>
+      </w:r>
       <w:r>
         <w:rPr>
           <w:rFonts w:ascii="Arial" w:eastAsia="Times New Roman" w:hAnsi="Arial" w:cs="Arial"/>
@@ -459,14 +1801,16 @@
         </w:rPr>
         <w:t>preguntas se pretenden responder. Es necesario comparar con los análisis</w:t>
       </w:r>
-    </w:p>
-    <w:p>
-      <w:pPr>
-        <w:rPr>
-          <w:rFonts w:ascii="Times New Roman" w:eastAsia="Times New Roman" w:hAnsi="Times New Roman" w:cs="Times New Roman"/>
-          <w:lang w:val="es-ES"/>
-        </w:rPr>
-      </w:pPr>
+      <w:r>
+        <w:rPr>
+          <w:rFonts w:ascii="Arial" w:eastAsia="Times New Roman" w:hAnsi="Arial" w:cs="Arial"/>
+          <w:color w:val="000000"/>
+          <w:sz w:val="22"/>
+          <w:szCs w:val="22"/>
+          <w:lang w:val="es-ES"/>
+        </w:rPr>
+        <w:t xml:space="preserve"> </w:t>
+      </w:r>
       <w:r>
         <w:rPr>
           <w:rFonts w:ascii="Arial" w:eastAsia="Times New Roman" w:hAnsi="Arial" w:cs="Arial"/>
@@ -481,6 +1825,7 @@
     <w:p>
       <w:pPr>
         <w:spacing w:after="240"/>
+        <w:jc w:val="both"/>
         <w:rPr>
           <w:rFonts w:ascii="Times New Roman" w:eastAsia="Times New Roman" w:hAnsi="Times New Roman" w:cs="Times New Roman"/>
           <w:lang w:val="es-ES"/>
@@ -503,20 +1848,26 @@
     </w:p>
     <w:p>
       <w:pPr>
-        <w:rPr>
-          <w:rFonts w:ascii="Times New Roman" w:eastAsia="Times New Roman" w:hAnsi="Times New Roman" w:cs="Times New Roman"/>
-          <w:lang w:val="es-ES"/>
-        </w:rPr>
-      </w:pPr>
-      <w:r>
-        <w:rPr>
-          <w:rFonts w:ascii="Arial" w:eastAsia="Times New Roman" w:hAnsi="Arial" w:cs="Arial"/>
-          <w:color w:val="000000"/>
-          <w:sz w:val="22"/>
-          <w:szCs w:val="22"/>
-          <w:lang w:val="es-ES"/>
-        </w:rPr>
-        <w:t xml:space="preserve">8. Licencia. Seleccione una de estas licencias para su </w:t>
+        <w:pStyle w:val="Prrafodelista"/>
+        <w:numPr>
+          <w:ilvl w:val="0"/>
+          <w:numId w:val="1"/>
+        </w:numPr>
+        <w:jc w:val="both"/>
+        <w:rPr>
+          <w:rFonts w:ascii="Times New Roman" w:eastAsia="Times New Roman" w:hAnsi="Times New Roman" w:cs="Times New Roman"/>
+          <w:lang w:val="es-ES"/>
+        </w:rPr>
+      </w:pPr>
+      <w:r>
+        <w:rPr>
+          <w:rFonts w:ascii="Arial" w:eastAsia="Times New Roman" w:hAnsi="Arial" w:cs="Arial"/>
+          <w:color w:val="000000"/>
+          <w:sz w:val="22"/>
+          <w:szCs w:val="22"/>
+          <w:lang w:val="es-ES"/>
+        </w:rPr>
+        <w:t xml:space="preserve">Licencia. Seleccione una de estas licencias para su </w:t>
       </w:r>
       <w:proofErr w:type="spellStart"/>
       <w:r>
@@ -540,9 +1891,35 @@
         </w:rPr>
         <w:t xml:space="preserve"> y explique el motivo</w:t>
       </w:r>
-    </w:p>
-    <w:p>
-      <w:pPr>
+      <w:r>
+        <w:rPr>
+          <w:rFonts w:ascii="Arial" w:eastAsia="Times New Roman" w:hAnsi="Arial" w:cs="Arial"/>
+          <w:color w:val="000000"/>
+          <w:sz w:val="22"/>
+          <w:szCs w:val="22"/>
+          <w:lang w:val="es-ES"/>
+        </w:rPr>
+        <w:t xml:space="preserve"> </w:t>
+      </w:r>
+      <w:r>
+        <w:rPr>
+          <w:rFonts w:ascii="Arial" w:eastAsia="Times New Roman" w:hAnsi="Arial" w:cs="Arial"/>
+          <w:color w:val="000000"/>
+          <w:sz w:val="22"/>
+          <w:szCs w:val="22"/>
+          <w:lang w:val="es-ES"/>
+        </w:rPr>
+        <w:t>de su selección:</w:t>
+      </w:r>
+    </w:p>
+    <w:p>
+      <w:pPr>
+        <w:pStyle w:val="Prrafodelista"/>
+        <w:numPr>
+          <w:ilvl w:val="0"/>
+          <w:numId w:val="2"/>
+        </w:numPr>
+        <w:jc w:val="both"/>
         <w:rPr>
           <w:rFonts w:ascii="Times New Roman" w:eastAsia="Times New Roman" w:hAnsi="Times New Roman" w:cs="Times New Roman"/>
           <w:lang w:val="en-GB"/>
@@ -556,11 +1933,17 @@
           <w:szCs w:val="22"/>
           <w:lang w:val="en-GB"/>
         </w:rPr>
-        <w:t>de su selección:</w:t>
-      </w:r>
-    </w:p>
-    <w:p>
-      <w:pPr>
+        <w:t>Released Under CC0: Public Domain License</w:t>
+      </w:r>
+    </w:p>
+    <w:p>
+      <w:pPr>
+        <w:pStyle w:val="Prrafodelista"/>
+        <w:numPr>
+          <w:ilvl w:val="0"/>
+          <w:numId w:val="2"/>
+        </w:numPr>
+        <w:jc w:val="both"/>
         <w:rPr>
           <w:rFonts w:ascii="Times New Roman" w:eastAsia="Times New Roman" w:hAnsi="Times New Roman" w:cs="Times New Roman"/>
           <w:lang w:val="en-GB"/>
@@ -574,11 +1957,17 @@
           <w:szCs w:val="22"/>
           <w:lang w:val="en-GB"/>
         </w:rPr>
-        <w:t>○ Released Under CC0: Public Domain License</w:t>
-      </w:r>
-    </w:p>
-    <w:p>
-      <w:pPr>
+        <w:t>Released Under CC BY-NC-SA 4.0 License</w:t>
+      </w:r>
+    </w:p>
+    <w:p>
+      <w:pPr>
+        <w:pStyle w:val="Prrafodelista"/>
+        <w:numPr>
+          <w:ilvl w:val="0"/>
+          <w:numId w:val="2"/>
+        </w:numPr>
+        <w:jc w:val="both"/>
         <w:rPr>
           <w:rFonts w:ascii="Times New Roman" w:eastAsia="Times New Roman" w:hAnsi="Times New Roman" w:cs="Times New Roman"/>
           <w:lang w:val="en-GB"/>
@@ -592,11 +1981,17 @@
           <w:szCs w:val="22"/>
           <w:lang w:val="en-GB"/>
         </w:rPr>
-        <w:t>○ Released Under CC BY-NC-SA 4.0 License</w:t>
-      </w:r>
-    </w:p>
-    <w:p>
-      <w:pPr>
+        <w:t>Released Under CC BY-SA 4.0 License</w:t>
+      </w:r>
+    </w:p>
+    <w:p>
+      <w:pPr>
+        <w:pStyle w:val="Prrafodelista"/>
+        <w:numPr>
+          <w:ilvl w:val="0"/>
+          <w:numId w:val="2"/>
+        </w:numPr>
+        <w:jc w:val="both"/>
         <w:rPr>
           <w:rFonts w:ascii="Times New Roman" w:eastAsia="Times New Roman" w:hAnsi="Times New Roman" w:cs="Times New Roman"/>
           <w:lang w:val="en-GB"/>
@@ -610,16 +2005,18 @@
           <w:szCs w:val="22"/>
           <w:lang w:val="en-GB"/>
         </w:rPr>
-        <w:t>○ Released Under CC BY-SA 4.0 License</w:t>
-      </w:r>
-    </w:p>
-    <w:p>
-      <w:pPr>
-        <w:rPr>
-          <w:rFonts w:ascii="Times New Roman" w:eastAsia="Times New Roman" w:hAnsi="Times New Roman" w:cs="Times New Roman"/>
+        <w:t>Database released under Open Database License, individual contents</w:t>
+      </w:r>
+      <w:r>
+        <w:rPr>
+          <w:rFonts w:ascii="Arial" w:eastAsia="Times New Roman" w:hAnsi="Arial" w:cs="Arial"/>
+          <w:color w:val="000000"/>
+          <w:sz w:val="22"/>
+          <w:szCs w:val="22"/>
           <w:lang w:val="en-GB"/>
         </w:rPr>
-      </w:pPr>
+        <w:t xml:space="preserve"> </w:t>
+      </w:r>
       <w:r>
         <w:rPr>
           <w:rFonts w:ascii="Arial" w:eastAsia="Times New Roman" w:hAnsi="Arial" w:cs="Arial"/>
@@ -628,11 +2025,17 @@
           <w:szCs w:val="22"/>
           <w:lang w:val="en-GB"/>
         </w:rPr>
-        <w:t>○ Database released under Open Database License, individual contents</w:t>
-      </w:r>
-    </w:p>
-    <w:p>
-      <w:pPr>
+        <w:t>under Database Contents License</w:t>
+      </w:r>
+    </w:p>
+    <w:p>
+      <w:pPr>
+        <w:pStyle w:val="Prrafodelista"/>
+        <w:numPr>
+          <w:ilvl w:val="0"/>
+          <w:numId w:val="2"/>
+        </w:numPr>
+        <w:jc w:val="both"/>
         <w:rPr>
           <w:rFonts w:ascii="Times New Roman" w:eastAsia="Times New Roman" w:hAnsi="Times New Roman" w:cs="Times New Roman"/>
           <w:lang w:val="en-GB"/>
@@ -646,43 +2049,102 @@
           <w:szCs w:val="22"/>
           <w:lang w:val="en-GB"/>
         </w:rPr>
-        <w:t>under Database Contents License</w:t>
-      </w:r>
-    </w:p>
-    <w:p>
-      <w:pPr>
+        <w:t>Other (specified above)</w:t>
+      </w:r>
+    </w:p>
+    <w:p>
+      <w:pPr>
+        <w:pStyle w:val="Prrafodelista"/>
+        <w:numPr>
+          <w:ilvl w:val="0"/>
+          <w:numId w:val="2"/>
+        </w:numPr>
+        <w:jc w:val="both"/>
         <w:rPr>
           <w:rFonts w:ascii="Times New Roman" w:eastAsia="Times New Roman" w:hAnsi="Times New Roman" w:cs="Times New Roman"/>
           <w:lang w:val="en-GB"/>
         </w:rPr>
       </w:pPr>
-      <w:r>
-        <w:rPr>
-          <w:rFonts w:ascii="Arial" w:eastAsia="Times New Roman" w:hAnsi="Arial" w:cs="Arial"/>
-          <w:color w:val="000000"/>
-          <w:sz w:val="22"/>
-          <w:szCs w:val="22"/>
+      <w:proofErr w:type="spellStart"/>
+      <w:r>
+        <w:rPr>
+          <w:rFonts w:ascii="Arial" w:eastAsia="Times New Roman" w:hAnsi="Arial" w:cs="Arial"/>
+          <w:color w:val="000000"/>
+          <w:sz w:val="22"/>
+          <w:szCs w:val="22"/>
+          <w:lang w:val="es-ES"/>
+        </w:rPr>
+        <w:t>Unknown</w:t>
+      </w:r>
+      <w:proofErr w:type="spellEnd"/>
+      <w:r>
+        <w:rPr>
+          <w:rFonts w:ascii="Arial" w:eastAsia="Times New Roman" w:hAnsi="Arial" w:cs="Arial"/>
+          <w:color w:val="000000"/>
+          <w:sz w:val="22"/>
+          <w:szCs w:val="22"/>
+          <w:lang w:val="es-ES"/>
+        </w:rPr>
+        <w:t xml:space="preserve"> </w:t>
+      </w:r>
+      <w:proofErr w:type="spellStart"/>
+      <w:r>
+        <w:rPr>
+          <w:rFonts w:ascii="Arial" w:eastAsia="Times New Roman" w:hAnsi="Arial" w:cs="Arial"/>
+          <w:color w:val="000000"/>
+          <w:sz w:val="22"/>
+          <w:szCs w:val="22"/>
+          <w:lang w:val="es-ES"/>
+        </w:rPr>
+        <w:t>License</w:t>
+      </w:r>
+      <w:proofErr w:type="spellEnd"/>
+    </w:p>
+    <w:p>
+      <w:pPr>
+        <w:pStyle w:val="Prrafodelista"/>
+        <w:jc w:val="both"/>
+        <w:rPr>
+          <w:rFonts w:ascii="Arial" w:eastAsia="Times New Roman" w:hAnsi="Arial" w:cs="Arial"/>
+          <w:color w:val="000000"/>
+          <w:sz w:val="22"/>
+          <w:szCs w:val="22"/>
+          <w:lang w:val="es-ES"/>
+        </w:rPr>
+      </w:pPr>
+    </w:p>
+    <w:p>
+      <w:pPr>
+        <w:pStyle w:val="Prrafodelista"/>
+        <w:jc w:val="both"/>
+        <w:rPr>
+          <w:rFonts w:ascii="Times New Roman" w:eastAsia="Times New Roman" w:hAnsi="Times New Roman" w:cs="Times New Roman"/>
           <w:lang w:val="en-GB"/>
         </w:rPr>
-        <w:t>○ Other (specified above)</w:t>
-      </w:r>
-    </w:p>
-    <w:p>
-      <w:pPr>
-        <w:rPr>
-          <w:rFonts w:ascii="Times New Roman" w:eastAsia="Times New Roman" w:hAnsi="Times New Roman" w:cs="Times New Roman"/>
-          <w:lang w:val="es-ES"/>
-        </w:rPr>
-      </w:pPr>
-      <w:r>
-        <w:rPr>
-          <w:rFonts w:ascii="Arial" w:eastAsia="Times New Roman" w:hAnsi="Arial" w:cs="Arial"/>
-          <w:color w:val="000000"/>
-          <w:sz w:val="22"/>
-          <w:szCs w:val="22"/>
-          <w:lang w:val="es-ES"/>
-        </w:rPr>
-        <w:t xml:space="preserve">○ </w:t>
+      </w:pPr>
+    </w:p>
+    <w:p>
+      <w:pPr>
+        <w:pStyle w:val="Prrafodelista"/>
+        <w:numPr>
+          <w:ilvl w:val="0"/>
+          <w:numId w:val="1"/>
+        </w:numPr>
+        <w:jc w:val="both"/>
+        <w:rPr>
+          <w:rFonts w:ascii="Times New Roman" w:eastAsia="Times New Roman" w:hAnsi="Times New Roman" w:cs="Times New Roman"/>
+          <w:lang w:val="es-ES"/>
+        </w:rPr>
+      </w:pPr>
+      <w:r>
+        <w:rPr>
+          <w:rFonts w:ascii="Arial" w:eastAsia="Times New Roman" w:hAnsi="Arial" w:cs="Arial"/>
+          <w:color w:val="000000"/>
+          <w:sz w:val="22"/>
+          <w:szCs w:val="22"/>
+          <w:lang w:val="es-ES"/>
+        </w:rPr>
+        <w:t xml:space="preserve">Código. Adjuntar el código con el que se ha generado el </w:t>
       </w:r>
       <w:proofErr w:type="spellStart"/>
       <w:r>
@@ -693,7 +2155,7 @@
           <w:szCs w:val="22"/>
           <w:lang w:val="es-ES"/>
         </w:rPr>
-        <w:t>Unknown</w:t>
+        <w:t>dataset</w:t>
       </w:r>
       <w:proofErr w:type="spellEnd"/>
       <w:r>
@@ -704,8 +2166,62 @@
           <w:szCs w:val="22"/>
           <w:lang w:val="es-ES"/>
         </w:rPr>
+        <w:t>, preferiblemente</w:t>
+      </w:r>
+      <w:r>
+        <w:rPr>
+          <w:rFonts w:ascii="Arial" w:eastAsia="Times New Roman" w:hAnsi="Arial" w:cs="Arial"/>
+          <w:color w:val="000000"/>
+          <w:sz w:val="22"/>
+          <w:szCs w:val="22"/>
+          <w:lang w:val="es-ES"/>
+        </w:rPr>
         <w:t xml:space="preserve"> </w:t>
       </w:r>
+      <w:r>
+        <w:rPr>
+          <w:rFonts w:ascii="Arial" w:eastAsia="Times New Roman" w:hAnsi="Arial" w:cs="Arial"/>
+          <w:color w:val="000000"/>
+          <w:sz w:val="22"/>
+          <w:szCs w:val="22"/>
+          <w:lang w:val="es-ES"/>
+        </w:rPr>
+        <w:t>en Python o, alternativamente, en R.</w:t>
+      </w:r>
+    </w:p>
+    <w:p>
+      <w:pPr>
+        <w:pStyle w:val="Prrafodelista"/>
+        <w:jc w:val="both"/>
+        <w:rPr>
+          <w:rFonts w:ascii="Times New Roman" w:eastAsia="Times New Roman" w:hAnsi="Times New Roman" w:cs="Times New Roman"/>
+          <w:lang w:val="es-ES"/>
+        </w:rPr>
+      </w:pPr>
+    </w:p>
+    <w:p>
+      <w:pPr>
+        <w:pStyle w:val="Prrafodelista"/>
+        <w:jc w:val="both"/>
+        <w:rPr>
+          <w:rFonts w:ascii="Times New Roman" w:eastAsia="Times New Roman" w:hAnsi="Times New Roman" w:cs="Times New Roman"/>
+          <w:lang w:val="es-ES"/>
+        </w:rPr>
+      </w:pPr>
+    </w:p>
+    <w:p>
+      <w:pPr>
+        <w:pStyle w:val="Prrafodelista"/>
+        <w:numPr>
+          <w:ilvl w:val="0"/>
+          <w:numId w:val="1"/>
+        </w:numPr>
+        <w:jc w:val="both"/>
+        <w:rPr>
+          <w:rFonts w:ascii="Times New Roman" w:eastAsia="Times New Roman" w:hAnsi="Times New Roman" w:cs="Times New Roman"/>
+          <w:lang w:val="es-ES"/>
+        </w:rPr>
+      </w:pPr>
       <w:proofErr w:type="spellStart"/>
       <w:r>
         <w:rPr>
@@ -715,26 +2231,18 @@
           <w:szCs w:val="22"/>
           <w:lang w:val="es-ES"/>
         </w:rPr>
-        <w:t>License</w:t>
+        <w:t>Dataset</w:t>
       </w:r>
       <w:proofErr w:type="spellEnd"/>
-    </w:p>
-    <w:p>
-      <w:pPr>
-        <w:rPr>
-          <w:rFonts w:ascii="Times New Roman" w:eastAsia="Times New Roman" w:hAnsi="Times New Roman" w:cs="Times New Roman"/>
-          <w:lang w:val="es-ES"/>
-        </w:rPr>
-      </w:pPr>
-      <w:r>
-        <w:rPr>
-          <w:rFonts w:ascii="Arial" w:eastAsia="Times New Roman" w:hAnsi="Arial" w:cs="Arial"/>
-          <w:color w:val="000000"/>
-          <w:sz w:val="22"/>
-          <w:szCs w:val="22"/>
-          <w:lang w:val="es-ES"/>
-        </w:rPr>
-        <w:t xml:space="preserve">9. Código. Adjuntar el código con el que se ha generado el </w:t>
+      <w:r>
+        <w:rPr>
+          <w:rFonts w:ascii="Arial" w:eastAsia="Times New Roman" w:hAnsi="Arial" w:cs="Arial"/>
+          <w:color w:val="000000"/>
+          <w:sz w:val="22"/>
+          <w:szCs w:val="22"/>
+          <w:lang w:val="es-ES"/>
+        </w:rPr>
+        <w:t xml:space="preserve">. Publicación del </w:t>
       </w:r>
       <w:proofErr w:type="spellStart"/>
       <w:r>
@@ -756,43 +2264,7 @@
           <w:szCs w:val="22"/>
           <w:lang w:val="es-ES"/>
         </w:rPr>
-        <w:t>, preferiblemente</w:t>
-      </w:r>
-    </w:p>
-    <w:p>
-      <w:pPr>
-        <w:rPr>
-          <w:rFonts w:ascii="Times New Roman" w:eastAsia="Times New Roman" w:hAnsi="Times New Roman" w:cs="Times New Roman"/>
-          <w:lang w:val="es-ES"/>
-        </w:rPr>
-      </w:pPr>
-      <w:r>
-        <w:rPr>
-          <w:rFonts w:ascii="Arial" w:eastAsia="Times New Roman" w:hAnsi="Arial" w:cs="Arial"/>
-          <w:color w:val="000000"/>
-          <w:sz w:val="22"/>
-          <w:szCs w:val="22"/>
-          <w:lang w:val="es-ES"/>
-        </w:rPr>
-        <w:t>en Python o, alternativamente, en R.</w:t>
-      </w:r>
-    </w:p>
-    <w:p>
-      <w:pPr>
-        <w:rPr>
-          <w:rFonts w:ascii="Times New Roman" w:eastAsia="Times New Roman" w:hAnsi="Times New Roman" w:cs="Times New Roman"/>
-          <w:lang w:val="es-ES"/>
-        </w:rPr>
-      </w:pPr>
-      <w:r>
-        <w:rPr>
-          <w:rFonts w:ascii="Arial" w:eastAsia="Times New Roman" w:hAnsi="Arial" w:cs="Arial"/>
-          <w:color w:val="000000"/>
-          <w:sz w:val="22"/>
-          <w:szCs w:val="22"/>
-          <w:lang w:val="es-ES"/>
-        </w:rPr>
-        <w:t xml:space="preserve">10. </w:t>
+        <w:t xml:space="preserve"> en formato CSV en </w:t>
       </w:r>
       <w:proofErr w:type="spellStart"/>
       <w:r>
@@ -803,7 +2275,7 @@
           <w:szCs w:val="22"/>
           <w:lang w:val="es-ES"/>
         </w:rPr>
-        <w:t>Dataset</w:t>
+        <w:t>Zenodo</w:t>
       </w:r>
       <w:proofErr w:type="spellEnd"/>
       <w:r>
@@ -814,60 +2286,18 @@
           <w:szCs w:val="22"/>
           <w:lang w:val="es-ES"/>
         </w:rPr>
-        <w:t xml:space="preserve">. Publicación del </w:t>
-      </w:r>
-      <w:proofErr w:type="spellStart"/>
-      <w:r>
-        <w:rPr>
-          <w:rFonts w:ascii="Arial" w:eastAsia="Times New Roman" w:hAnsi="Arial" w:cs="Arial"/>
-          <w:color w:val="000000"/>
-          <w:sz w:val="22"/>
-          <w:szCs w:val="22"/>
-          <w:lang w:val="es-ES"/>
-        </w:rPr>
-        <w:t>dataset</w:t>
-      </w:r>
-      <w:proofErr w:type="spellEnd"/>
-      <w:r>
-        <w:rPr>
-          <w:rFonts w:ascii="Arial" w:eastAsia="Times New Roman" w:hAnsi="Arial" w:cs="Arial"/>
-          <w:color w:val="000000"/>
-          <w:sz w:val="22"/>
-          <w:szCs w:val="22"/>
-          <w:lang w:val="es-ES"/>
-        </w:rPr>
-        <w:t xml:space="preserve"> en formato CSV en </w:t>
-      </w:r>
-      <w:proofErr w:type="spellStart"/>
-      <w:r>
-        <w:rPr>
-          <w:rFonts w:ascii="Arial" w:eastAsia="Times New Roman" w:hAnsi="Arial" w:cs="Arial"/>
-          <w:color w:val="000000"/>
-          <w:sz w:val="22"/>
-          <w:szCs w:val="22"/>
-          <w:lang w:val="es-ES"/>
-        </w:rPr>
-        <w:t>Zenodo</w:t>
-      </w:r>
-      <w:proofErr w:type="spellEnd"/>
-      <w:r>
-        <w:rPr>
-          <w:rFonts w:ascii="Arial" w:eastAsia="Times New Roman" w:hAnsi="Arial" w:cs="Arial"/>
-          <w:color w:val="000000"/>
-          <w:sz w:val="22"/>
-          <w:szCs w:val="22"/>
-          <w:lang w:val="es-ES"/>
-        </w:rPr>
         <w:t xml:space="preserve"> (obtención del DOI)</w:t>
       </w:r>
-    </w:p>
-    <w:p>
-      <w:pPr>
-        <w:rPr>
-          <w:rFonts w:ascii="Times New Roman" w:eastAsia="Times New Roman" w:hAnsi="Times New Roman" w:cs="Times New Roman"/>
-          <w:lang w:val="es-ES"/>
-        </w:rPr>
-      </w:pPr>
+      <w:r>
+        <w:rPr>
+          <w:rFonts w:ascii="Arial" w:eastAsia="Times New Roman" w:hAnsi="Arial" w:cs="Arial"/>
+          <w:color w:val="000000"/>
+          <w:sz w:val="22"/>
+          <w:szCs w:val="22"/>
+          <w:lang w:val="es-ES"/>
+        </w:rPr>
+        <w:t xml:space="preserve"> </w:t>
+      </w:r>
       <w:r>
         <w:rPr>
           <w:rFonts w:ascii="Arial" w:eastAsia="Times New Roman" w:hAnsi="Arial" w:cs="Arial"/>
@@ -879,7 +2309,11 @@
         <w:t>con una breve descripción.</w:t>
       </w:r>
     </w:p>
-    <w:p/>
+    <w:p>
+      <w:pPr>
+        <w:jc w:val="both"/>
+      </w:pPr>
+    </w:p>
     <w:sectPr>
       <w:pgSz w:w="11900" w:h="16840"/>
       <w:pgMar w:top="1417" w:right="1701" w:bottom="1417" w:left="1701" w:header="708" w:footer="708" w:gutter="0"/>
@@ -888,6 +2322,221 @@
     </w:sectPr>
   </w:body>
 </w:document>
+</file>
+
+<file path=word/numbering.xml><?xml version="1.0" encoding="utf-8"?>
+<w:numbering xmlns:wpc="http://schemas.microsoft.com/office/word/2010/wordprocessingCanvas" xmlns:cx="http://schemas.microsoft.com/office/drawing/2014/chartex" xmlns:cx1="http://schemas.microsoft.com/office/drawing/2015/9/8/chartex" xmlns:cx2="http://schemas.microsoft.com/office/drawing/2015/10/21/chartex" xmlns:cx3="http://schemas.microsoft.com/office/drawing/2016/5/9/chartex" xmlns:cx4="http://schemas.microsoft.com/office/drawing/2016/5/10/chartex" xmlns:cx5="http://schemas.microsoft.com/office/drawing/2016/5/11/chartex" xmlns:cx6="http://schemas.microsoft.com/office/drawing/2016/5/12/chartex" xmlns:cx7="http://schemas.microsoft.com/office/drawing/2016/5/13/chartex" xmlns:cx8="http://schemas.microsoft.com/office/drawing/2016/5/14/chartex" xmlns:mc="http://schemas.openxmlformats.org/markup-compatibility/2006" xmlns:aink="http://schemas.microsoft.com/office/drawing/2016/ink" xmlns:am3d="http://schemas.microsoft.com/office/drawing/2017/model3d" xmlns:o="urn:schemas-microsoft-com:office:office" xmlns:r="http://schemas.openxmlformats.org/officeDocument/2006/relationships" xmlns:m="http://schemas.openxmlformats.org/officeDocument/2006/math" xmlns:v="urn:schemas-microsoft-com:vml" xmlns:wp14="http://schemas.microsoft.com/office/word/2010/wordprocessingDrawing" xmlns:wp="http://schemas.openxmlformats.org/drawingml/2006/wordprocessingDrawing" xmlns:w10="urn:schemas-microsoft-com:office:word" xmlns:w="http://schemas.openxmlformats.org/wordprocessingml/2006/main" xmlns:w14="http://schemas.microsoft.com/office/word/2010/wordml" xmlns:w15="http://schemas.microsoft.com/office/word/2012/wordml" xmlns:w16cex="http://schemas.microsoft.com/office/word/2018/wordml/cex" xmlns:w16cid="http://schemas.microsoft.com/office/word/2016/wordml/cid" xmlns:w16="http://schemas.microsoft.com/office/word/2018/wordml" xmlns:w16se="http://schemas.microsoft.com/office/word/2015/wordml/symex" xmlns:wpg="http://schemas.microsoft.com/office/word/2010/wordprocessingGroup" xmlns:wpi="http://schemas.microsoft.com/office/word/2010/wordprocessingInk" xmlns:wne="http://schemas.microsoft.com/office/word/2006/wordml" xmlns:wps="http://schemas.microsoft.com/office/word/2010/wordprocessingShape" mc:Ignorable="w14 w15 w16se w16cid w16 w16cex wp14">
+  <w:abstractNum w:abstractNumId="0" w15:restartNumberingAfterBreak="0">
+    <w:nsid w:val="06C563CF"/>
+    <w:multiLevelType w:val="hybridMultilevel"/>
+    <w:tmpl w:val="CD0A7AB4"/>
+    <w:lvl w:ilvl="0" w:tplc="50205D76">
+      <w:start w:val="1"/>
+      <w:numFmt w:val="decimal"/>
+      <w:lvlText w:val="%1."/>
+      <w:lvlJc w:val="left"/>
+      <w:pPr>
+        <w:ind w:left="720" w:hanging="360"/>
+      </w:pPr>
+      <w:rPr>
+        <w:rFonts w:ascii="Arial" w:hAnsi="Arial" w:cs="Arial" w:hint="default"/>
+        <w:color w:val="000000"/>
+        <w:sz w:val="22"/>
+      </w:rPr>
+    </w:lvl>
+    <w:lvl w:ilvl="1" w:tplc="0C0A0019" w:tentative="1">
+      <w:start w:val="1"/>
+      <w:numFmt w:val="lowerLetter"/>
+      <w:lvlText w:val="%2."/>
+      <w:lvlJc w:val="left"/>
+      <w:pPr>
+        <w:ind w:left="1440" w:hanging="360"/>
+      </w:pPr>
+    </w:lvl>
+    <w:lvl w:ilvl="2" w:tplc="0C0A001B" w:tentative="1">
+      <w:start w:val="1"/>
+      <w:numFmt w:val="lowerRoman"/>
+      <w:lvlText w:val="%3."/>
+      <w:lvlJc w:val="right"/>
+      <w:pPr>
+        <w:ind w:left="2160" w:hanging="180"/>
+      </w:pPr>
+    </w:lvl>
+    <w:lvl w:ilvl="3" w:tplc="0C0A000F" w:tentative="1">
+      <w:start w:val="1"/>
+      <w:numFmt w:val="decimal"/>
+      <w:lvlText w:val="%4."/>
+      <w:lvlJc w:val="left"/>
+      <w:pPr>
+        <w:ind w:left="2880" w:hanging="360"/>
+      </w:pPr>
+    </w:lvl>
+    <w:lvl w:ilvl="4" w:tplc="0C0A0019" w:tentative="1">
+      <w:start w:val="1"/>
+      <w:numFmt w:val="lowerLetter"/>
+      <w:lvlText w:val="%5."/>
+      <w:lvlJc w:val="left"/>
+      <w:pPr>
+        <w:ind w:left="3600" w:hanging="360"/>
+      </w:pPr>
+    </w:lvl>
+    <w:lvl w:ilvl="5" w:tplc="0C0A001B" w:tentative="1">
+      <w:start w:val="1"/>
+      <w:numFmt w:val="lowerRoman"/>
+      <w:lvlText w:val="%6."/>
+      <w:lvlJc w:val="right"/>
+      <w:pPr>
+        <w:ind w:left="4320" w:hanging="180"/>
+      </w:pPr>
+    </w:lvl>
+    <w:lvl w:ilvl="6" w:tplc="0C0A000F" w:tentative="1">
+      <w:start w:val="1"/>
+      <w:numFmt w:val="decimal"/>
+      <w:lvlText w:val="%7."/>
+      <w:lvlJc w:val="left"/>
+      <w:pPr>
+        <w:ind w:left="5040" w:hanging="360"/>
+      </w:pPr>
+    </w:lvl>
+    <w:lvl w:ilvl="7" w:tplc="0C0A0019" w:tentative="1">
+      <w:start w:val="1"/>
+      <w:numFmt w:val="lowerLetter"/>
+      <w:lvlText w:val="%8."/>
+      <w:lvlJc w:val="left"/>
+      <w:pPr>
+        <w:ind w:left="5760" w:hanging="360"/>
+      </w:pPr>
+    </w:lvl>
+    <w:lvl w:ilvl="8" w:tplc="0C0A001B" w:tentative="1">
+      <w:start w:val="1"/>
+      <w:numFmt w:val="lowerRoman"/>
+      <w:lvlText w:val="%9."/>
+      <w:lvlJc w:val="right"/>
+      <w:pPr>
+        <w:ind w:left="6480" w:hanging="180"/>
+      </w:pPr>
+    </w:lvl>
+  </w:abstractNum>
+  <w:abstractNum w:abstractNumId="1" w15:restartNumberingAfterBreak="0">
+    <w:nsid w:val="67F207AB"/>
+    <w:multiLevelType w:val="hybridMultilevel"/>
+    <w:tmpl w:val="A4889E52"/>
+    <w:lvl w:ilvl="0" w:tplc="0C0A0001">
+      <w:start w:val="1"/>
+      <w:numFmt w:val="bullet"/>
+      <w:lvlText w:val=""/>
+      <w:lvlJc w:val="left"/>
+      <w:pPr>
+        <w:ind w:left="720" w:hanging="360"/>
+      </w:pPr>
+      <w:rPr>
+        <w:rFonts w:ascii="Symbol" w:hAnsi="Symbol" w:hint="default"/>
+      </w:rPr>
+    </w:lvl>
+    <w:lvl w:ilvl="1" w:tplc="0C0A0003" w:tentative="1">
+      <w:start w:val="1"/>
+      <w:numFmt w:val="bullet"/>
+      <w:lvlText w:val="o"/>
+      <w:lvlJc w:val="left"/>
+      <w:pPr>
+        <w:ind w:left="1440" w:hanging="360"/>
+      </w:pPr>
+      <w:rPr>
+        <w:rFonts w:ascii="Courier New" w:hAnsi="Courier New" w:cs="Courier New" w:hint="default"/>
+      </w:rPr>
+    </w:lvl>
+    <w:lvl w:ilvl="2" w:tplc="0C0A0005" w:tentative="1">
+      <w:start w:val="1"/>
+      <w:numFmt w:val="bullet"/>
+      <w:lvlText w:val=""/>
+      <w:lvlJc w:val="left"/>
+      <w:pPr>
+        <w:ind w:left="2160" w:hanging="360"/>
+      </w:pPr>
+      <w:rPr>
+        <w:rFonts w:ascii="Wingdings" w:hAnsi="Wingdings" w:hint="default"/>
+      </w:rPr>
+    </w:lvl>
+    <w:lvl w:ilvl="3" w:tplc="0C0A0001" w:tentative="1">
+      <w:start w:val="1"/>
+      <w:numFmt w:val="bullet"/>
+      <w:lvlText w:val=""/>
+      <w:lvlJc w:val="left"/>
+      <w:pPr>
+        <w:ind w:left="2880" w:hanging="360"/>
+      </w:pPr>
+      <w:rPr>
+        <w:rFonts w:ascii="Symbol" w:hAnsi="Symbol" w:hint="default"/>
+      </w:rPr>
+    </w:lvl>
+    <w:lvl w:ilvl="4" w:tplc="0C0A0003" w:tentative="1">
+      <w:start w:val="1"/>
+      <w:numFmt w:val="bullet"/>
+      <w:lvlText w:val="o"/>
+      <w:lvlJc w:val="left"/>
+      <w:pPr>
+        <w:ind w:left="3600" w:hanging="360"/>
+      </w:pPr>
+      <w:rPr>
+        <w:rFonts w:ascii="Courier New" w:hAnsi="Courier New" w:cs="Courier New" w:hint="default"/>
+      </w:rPr>
+    </w:lvl>
+    <w:lvl w:ilvl="5" w:tplc="0C0A0005" w:tentative="1">
+      <w:start w:val="1"/>
+      <w:numFmt w:val="bullet"/>
+      <w:lvlText w:val=""/>
+      <w:lvlJc w:val="left"/>
+      <w:pPr>
+        <w:ind w:left="4320" w:hanging="360"/>
+      </w:pPr>
+      <w:rPr>
+        <w:rFonts w:ascii="Wingdings" w:hAnsi="Wingdings" w:hint="default"/>
+      </w:rPr>
+    </w:lvl>
+    <w:lvl w:ilvl="6" w:tplc="0C0A0001" w:tentative="1">
+      <w:start w:val="1"/>
+      <w:numFmt w:val="bullet"/>
+      <w:lvlText w:val=""/>
+      <w:lvlJc w:val="left"/>
+      <w:pPr>
+        <w:ind w:left="5040" w:hanging="360"/>
+      </w:pPr>
+      <w:rPr>
+        <w:rFonts w:ascii="Symbol" w:hAnsi="Symbol" w:hint="default"/>
+      </w:rPr>
+    </w:lvl>
+    <w:lvl w:ilvl="7" w:tplc="0C0A0003" w:tentative="1">
+      <w:start w:val="1"/>
+      <w:numFmt w:val="bullet"/>
+      <w:lvlText w:val="o"/>
+      <w:lvlJc w:val="left"/>
+      <w:pPr>
+        <w:ind w:left="5760" w:hanging="360"/>
+      </w:pPr>
+      <w:rPr>
+        <w:rFonts w:ascii="Courier New" w:hAnsi="Courier New" w:cs="Courier New" w:hint="default"/>
+      </w:rPr>
+    </w:lvl>
+    <w:lvl w:ilvl="8" w:tplc="0C0A0005" w:tentative="1">
+      <w:start w:val="1"/>
+      <w:numFmt w:val="bullet"/>
+      <w:lvlText w:val=""/>
+      <w:lvlJc w:val="left"/>
+      <w:pPr>
+        <w:ind w:left="6480" w:hanging="360"/>
+      </w:pPr>
+      <w:rPr>
+        <w:rFonts w:ascii="Wingdings" w:hAnsi="Wingdings" w:hint="default"/>
+      </w:rPr>
+    </w:lvl>
+  </w:abstractNum>
+  <w:num w:numId="1">
+    <w:abstractNumId w:val="0"/>
+  </w:num>
+  <w:num w:numId="2">
+    <w:abstractNumId w:val="1"/>
+  </w:num>
+</w:numbering>
 </file>
 
 <file path=word/styles.xml><?xml version="1.0" encoding="utf-8"?>
@@ -1171,11 +2820,6 @@
     <w:lsdException w:name="Book Title" w:uiPriority="33" w:qFormat="1"/>
     <w:lsdException w:name="Bibliography" w:semiHidden="1" w:uiPriority="37" w:unhideWhenUsed="1"/>
     <w:lsdException w:name="TOC Heading" w:semiHidden="1" w:uiPriority="39" w:unhideWhenUsed="1" w:qFormat="1"/>
-    <w:lsdException w:name="Plain Table 5" w:semiHidden="1" w:unhideWhenUsed="1"/>
-    <w:lsdException w:name="Grid Table Light" w:semiHidden="1" w:unhideWhenUsed="1"/>
-    <w:lsdException w:name="Grid Table 1 Light" w:semiHidden="1" w:unhideWhenUsed="1"/>
-    <w:lsdException w:name="Grid Table 2" w:semiHidden="1" w:unhideWhenUsed="1"/>
-    <w:lsdException w:name="Grid Table 3" w:semiHidden="1" w:unhideWhenUsed="1"/>
     <w:lsdException w:name="Grid Table 4" w:uiPriority="49"/>
     <w:lsdException w:name="Grid Table 5 Dark" w:uiPriority="50"/>
     <w:lsdException w:name="Grid Table 6 Colorful" w:uiPriority="51"/>
@@ -1322,6 +2966,17 @@
       <w:rFonts w:ascii="Times New Roman" w:eastAsia="Times New Roman" w:hAnsi="Times New Roman" w:cs="Times New Roman"/>
       <w:lang w:val="es-ES"/>
     </w:rPr>
+  </w:style>
+  <w:style w:type="paragraph" w:styleId="Prrafodelista">
+    <w:name w:val="List Paragraph"/>
+    <w:basedOn w:val="Normal"/>
+    <w:uiPriority w:val="34"/>
+    <w:qFormat/>
+    <w:rsid w:val="002439D0"/>
+    <w:pPr>
+      <w:ind w:left="720"/>
+      <w:contextualSpacing/>
+    </w:pPr>
   </w:style>
 </w:styles>
 </file>

</xml_diff>